<commit_message>
#116, #117, #118, #119, #120, #121, #122, #123, #124 - fixed.
</commit_message>
<xml_diff>
--- a/Docx/Глава 2.3 - Паттерн Фабричный Метод.docx
+++ b/Docx/Глава 2.3 - Паттерн Фабричный Метод.docx
@@ -134,7 +134,19 @@
         <w:rPr>
           <w:lang w:val="ru-RU"/>
         </w:rPr>
-        <w:t>Как мы уже увидели в предыдущей главе, иерархии классов обеспечивают гибкость за счет полиморфного использования, но привносят дополнительную сложность. Абстрактная Фабрика решает задачу полиморфного создания семейства объектов, но очень часто возникает более простая задача - создания одного экземпляра иерархии наследования.</w:t>
+        <w:t>Как мы уже увидели в предыдущей главе, иерархии классов обеспечивают гибкость за счет полиморфного использования, но привносят дополнительную сложность. Абстрактная Фабрика решает задачу полиморфного создания семейства объектов, но очень часто возникает</w:t>
+      </w:r>
+      <w:r>
+        <w:rPr>
+          <w:lang w:val="ru-RU"/>
+        </w:rPr>
+        <w:t xml:space="preserve"> более простая задача - создание</w:t>
+      </w:r>
+      <w:r>
+        <w:rPr>
+          <w:lang w:val="ru-RU"/>
+        </w:rPr>
+        <w:t xml:space="preserve"> одного экземпляра иерархии наследования.</w:t>
       </w:r>
     </w:p>
     <w:p>
@@ -230,7 +242,25 @@
         <w:rPr>
           <w:lang w:val="ru-RU"/>
         </w:rPr>
-        <w:t xml:space="preserve"> который будет оперировать потоками вода вывода (экземплярами </w:t>
+        <w:t xml:space="preserve">, </w:t>
+      </w:r>
+      <w:r>
+        <w:rPr>
+          <w:lang w:val="ru-RU"/>
+        </w:rPr>
+        <w:t>который будет оперировать потоками в</w:t>
+      </w:r>
+      <w:r>
+        <w:rPr>
+          <w:lang w:val="ru-RU"/>
+        </w:rPr>
+        <w:t>вода/</w:t>
+      </w:r>
+      <w:r>
+        <w:rPr>
+          <w:lang w:val="ru-RU"/>
+        </w:rPr>
+        <w:t xml:space="preserve">вывода (экземплярами </w:t>
       </w:r>
       <w:r>
         <w:rPr>
@@ -575,7 +605,43 @@
         <w:rPr>
           <w:lang w:val="ru-RU"/>
         </w:rPr>
-        <w:t xml:space="preserve">, могут работать с различными источниками лог файлов, не зависимо от их местоположения. Также данную реализацию легко протестировать в юнит-тестах, путем создания класса </w:t>
+        <w:t>, могут работать с различ</w:t>
+      </w:r>
+      <w:r>
+        <w:rPr>
+          <w:lang w:val="ru-RU"/>
+        </w:rPr>
+        <w:t>ными источниками лог файлов, не</w:t>
+      </w:r>
+      <w:r>
+        <w:rPr>
+          <w:lang w:val="ru-RU"/>
+        </w:rPr>
+        <w:t>зависимо от их местоположения. Также</w:t>
+      </w:r>
+      <w:r>
+        <w:rPr>
+          <w:lang w:val="ru-RU"/>
+        </w:rPr>
+        <w:t>,</w:t>
+      </w:r>
+      <w:r>
+        <w:rPr>
+          <w:lang w:val="ru-RU"/>
+        </w:rPr>
+        <w:t xml:space="preserve"> данную р</w:t>
+      </w:r>
+      <w:r>
+        <w:rPr>
+          <w:lang w:val="ru-RU"/>
+        </w:rPr>
+        <w:t>еализацию легко протестировать с помощью юнит-тестов</w:t>
+      </w:r>
+      <w:r>
+        <w:rPr>
+          <w:lang w:val="ru-RU"/>
+        </w:rPr>
+        <w:t xml:space="preserve">, путем создания класса </w:t>
       </w:r>
       <w:proofErr w:type="spellStart"/>
       <w:r>
@@ -657,7 +723,14 @@
           <w:i/>
           <w:lang w:val="ru-RU"/>
         </w:rPr>
-        <w:t>отгородить клиентов от подробностей создания экземпляров класса или иерархии классов.</w:t>
+        <w:t>оградить</w:t>
+      </w:r>
+      <w:r>
+        <w:rPr>
+          <w:i/>
+          <w:lang w:val="ru-RU"/>
+        </w:rPr>
+        <w:t xml:space="preserve"> клиентов от подробностей создания экземпляров класса или иерархии классов.</w:t>
       </w:r>
     </w:p>
     <w:p>
@@ -673,7 +746,19 @@
         <w:rPr>
           <w:lang w:val="ru-RU"/>
         </w:rPr>
-        <w:t>Диаграмма паттерна Фабричный Метод</w:t>
+        <w:t xml:space="preserve">Диаграмма </w:t>
+      </w:r>
+      <w:r>
+        <w:rPr>
+          <w:lang w:val="ru-RU"/>
+        </w:rPr>
+        <w:t xml:space="preserve">классов </w:t>
+      </w:r>
+      <w:r>
+        <w:rPr>
+          <w:lang w:val="ru-RU"/>
+        </w:rPr>
+        <w:t>паттерна Фабричный Метод</w:t>
       </w:r>
     </w:p>
     <w:p>
@@ -830,7 +915,19 @@
         <w:rPr>
           <w:lang w:val="ru-RU"/>
         </w:rPr>
-        <w:t>Рисунок 3.1 - Диаграмма классического паттерна Фабричный Метод</w:t>
+        <w:t xml:space="preserve">Рисунок 3.1 - Диаграмма </w:t>
+      </w:r>
+      <w:r>
+        <w:rPr>
+          <w:lang w:val="ru-RU"/>
+        </w:rPr>
+        <w:t xml:space="preserve">классов </w:t>
+      </w:r>
+      <w:r>
+        <w:rPr>
+          <w:lang w:val="ru-RU"/>
+        </w:rPr>
+        <w:t>классического паттерна Фабричный Метод</w:t>
       </w:r>
     </w:p>
     <w:p>
@@ -1165,7 +1262,31 @@
         <w:rPr>
           <w:lang w:val="ru-RU"/>
         </w:rPr>
-        <w:t>Рисунок 3.2 - Диаграмма статического Фабричного Метода</w:t>
+        <w:t xml:space="preserve">Рисунок 3.2 </w:t>
+      </w:r>
+      <w:r>
+        <w:rPr>
+          <w:lang w:val="ru-RU"/>
+        </w:rPr>
+        <w:t>–</w:t>
+      </w:r>
+      <w:r>
+        <w:rPr>
+          <w:lang w:val="ru-RU"/>
+        </w:rPr>
+        <w:t xml:space="preserve"> Диаграмма</w:t>
+      </w:r>
+      <w:r>
+        <w:rPr>
+          <w:lang w:val="ru-RU"/>
+        </w:rPr>
+        <w:t xml:space="preserve"> классов</w:t>
+      </w:r>
+      <w:r>
+        <w:rPr>
+          <w:lang w:val="ru-RU"/>
+        </w:rPr>
+        <w:t xml:space="preserve"> статического Фабричного Метода</w:t>
       </w:r>
     </w:p>
     <w:p>
@@ -1305,7 +1426,31 @@
         <w:rPr>
           <w:lang w:val="ru-RU"/>
         </w:rPr>
-        <w:t>Рисунок 3.3 - Диаграмма полиморфного Фабричного Метода</w:t>
+        <w:t xml:space="preserve">Рисунок 3.3 </w:t>
+      </w:r>
+      <w:r>
+        <w:rPr>
+          <w:lang w:val="ru-RU"/>
+        </w:rPr>
+        <w:t>–</w:t>
+      </w:r>
+      <w:r>
+        <w:rPr>
+          <w:lang w:val="ru-RU"/>
+        </w:rPr>
+        <w:t xml:space="preserve"> Диаграмма</w:t>
+      </w:r>
+      <w:r>
+        <w:rPr>
+          <w:lang w:val="ru-RU"/>
+        </w:rPr>
+        <w:t xml:space="preserve"> классов</w:t>
+      </w:r>
+      <w:r>
+        <w:rPr>
+          <w:lang w:val="ru-RU"/>
+        </w:rPr>
+        <w:t xml:space="preserve"> полиморфного Фабричного Метода</w:t>
       </w:r>
     </w:p>
     <w:p>
@@ -1435,16 +1580,58 @@
         <w:rPr>
           <w:rStyle w:val="VerbatimChar"/>
         </w:rPr>
-        <w:t xml:space="preserve">    private static readonly Dictionary&lt;string, Func&lt;Importer&gt;&gt; _map =</w:t>
-      </w:r>
-      <w:r>
-        <w:br/>
-      </w:r>
-      <w:r>
-        <w:rPr>
-          <w:rStyle w:val="VerbatimChar"/>
-        </w:rPr>
-        <w:t xml:space="preserve">        new Dictionary&lt;string, Func&lt;Importer&gt;&gt;();</w:t>
+        <w:t xml:space="preserve">    private static </w:t>
+      </w:r>
+      <w:proofErr w:type="spellStart"/>
+      <w:r>
+        <w:rPr>
+          <w:rStyle w:val="VerbatimChar"/>
+        </w:rPr>
+        <w:t>readonly</w:t>
+      </w:r>
+      <w:proofErr w:type="spellEnd"/>
+      <w:r>
+        <w:rPr>
+          <w:rStyle w:val="VerbatimChar"/>
+        </w:rPr>
+        <w:t xml:space="preserve"> Dictionary&lt;string, </w:t>
+      </w:r>
+      <w:proofErr w:type="spellStart"/>
+      <w:r>
+        <w:rPr>
+          <w:rStyle w:val="VerbatimChar"/>
+        </w:rPr>
+        <w:t>Func</w:t>
+      </w:r>
+      <w:proofErr w:type="spellEnd"/>
+      <w:r>
+        <w:rPr>
+          <w:rStyle w:val="VerbatimChar"/>
+        </w:rPr>
+        <w:t>&lt;Importer&gt;&gt; _map =</w:t>
+      </w:r>
+      <w:r>
+        <w:br/>
+      </w:r>
+      <w:r>
+        <w:rPr>
+          <w:rStyle w:val="VerbatimChar"/>
+        </w:rPr>
+        <w:t xml:space="preserve">        new Dictionary&lt;string, </w:t>
+      </w:r>
+      <w:proofErr w:type="spellStart"/>
+      <w:r>
+        <w:rPr>
+          <w:rStyle w:val="VerbatimChar"/>
+        </w:rPr>
+        <w:t>Func</w:t>
+      </w:r>
+      <w:proofErr w:type="spellEnd"/>
+      <w:r>
+        <w:rPr>
+          <w:rStyle w:val="VerbatimChar"/>
+        </w:rPr>
+        <w:t>&lt;Importer&gt;&gt;();</w:t>
       </w:r>
       <w:r>
         <w:br/>
@@ -1462,7 +1649,21 @@
         <w:rPr>
           <w:rStyle w:val="VerbatimChar"/>
         </w:rPr>
-        <w:t xml:space="preserve">    static ImporterFactory()</w:t>
+        <w:t xml:space="preserve">    static </w:t>
+      </w:r>
+      <w:proofErr w:type="spellStart"/>
+      <w:r>
+        <w:rPr>
+          <w:rStyle w:val="VerbatimChar"/>
+        </w:rPr>
+        <w:t>ImporterFactory</w:t>
+      </w:r>
+      <w:proofErr w:type="spellEnd"/>
+      <w:r>
+        <w:rPr>
+          <w:rStyle w:val="VerbatimChar"/>
+        </w:rPr>
+        <w:t>()</w:t>
       </w:r>
       <w:r>
         <w:br/>
@@ -1480,16 +1681,168 @@
         <w:rPr>
           <w:rStyle w:val="VerbatimChar"/>
         </w:rPr>
-        <w:t xml:space="preserve">        _map[".json"] = () =&gt; new JsonImporter();</w:t>
-      </w:r>
-      <w:r>
-        <w:br/>
-      </w:r>
-      <w:r>
-        <w:rPr>
-          <w:rStyle w:val="VerbatimChar"/>
-        </w:rPr>
-        <w:t xml:space="preserve">        _map[".xls"] = () =&gt; new XlsImporter();</w:t>
+        <w:t xml:space="preserve">        _map[".</w:t>
+      </w:r>
+      <w:proofErr w:type="spellStart"/>
+      <w:r>
+        <w:rPr>
+          <w:rStyle w:val="VerbatimChar"/>
+        </w:rPr>
+        <w:t>json</w:t>
+      </w:r>
+      <w:proofErr w:type="spellEnd"/>
+      <w:r>
+        <w:rPr>
+          <w:rStyle w:val="VerbatimChar"/>
+        </w:rPr>
+        <w:t xml:space="preserve">"] = () =&gt; new </w:t>
+      </w:r>
+      <w:proofErr w:type="spellStart"/>
+      <w:r>
+        <w:rPr>
+          <w:rStyle w:val="VerbatimChar"/>
+        </w:rPr>
+        <w:t>JsonImporter</w:t>
+      </w:r>
+      <w:proofErr w:type="spellEnd"/>
+      <w:r>
+        <w:rPr>
+          <w:rStyle w:val="VerbatimChar"/>
+        </w:rPr>
+        <w:t>();</w:t>
+      </w:r>
+      <w:r>
+        <w:br/>
+      </w:r>
+      <w:r>
+        <w:rPr>
+          <w:rStyle w:val="VerbatimChar"/>
+        </w:rPr>
+        <w:t xml:space="preserve">        </w:t>
+      </w:r>
+      <w:r>
+        <w:rPr>
+          <w:rStyle w:val="VerbatimChar"/>
+        </w:rPr>
+        <w:t xml:space="preserve">// </w:t>
+      </w:r>
+      <w:proofErr w:type="spellStart"/>
+      <w:r>
+        <w:rPr>
+          <w:rStyle w:val="VerbatimChar"/>
+        </w:rPr>
+        <w:t>Использую</w:t>
+      </w:r>
+      <w:proofErr w:type="spellEnd"/>
+      <w:r>
+        <w:rPr>
+          <w:rStyle w:val="VerbatimChar"/>
+        </w:rPr>
+        <w:t xml:space="preserve"> </w:t>
+      </w:r>
+      <w:proofErr w:type="spellStart"/>
+      <w:r>
+        <w:rPr>
+          <w:rStyle w:val="VerbatimChar"/>
+        </w:rPr>
+        <w:t>одинаковый</w:t>
+      </w:r>
+      <w:proofErr w:type="spellEnd"/>
+      <w:r>
+        <w:rPr>
+          <w:rStyle w:val="VerbatimChar"/>
+        </w:rPr>
+        <w:t xml:space="preserve"> </w:t>
+      </w:r>
+      <w:proofErr w:type="spellStart"/>
+      <w:r>
+        <w:rPr>
+          <w:rStyle w:val="VerbatimChar"/>
+        </w:rPr>
+        <w:t>импортер</w:t>
+      </w:r>
+      <w:proofErr w:type="spellEnd"/>
+      <w:r>
+        <w:rPr>
+          <w:rStyle w:val="VerbatimChar"/>
+        </w:rPr>
+        <w:t xml:space="preserve"> </w:t>
+      </w:r>
+      <w:proofErr w:type="spellStart"/>
+      <w:r>
+        <w:rPr>
+          <w:rStyle w:val="VerbatimChar"/>
+        </w:rPr>
+        <w:t>для</w:t>
+      </w:r>
+      <w:proofErr w:type="spellEnd"/>
+      <w:r>
+        <w:rPr>
+          <w:rStyle w:val="VerbatimChar"/>
+        </w:rPr>
+        <w:t xml:space="preserve"> </w:t>
+      </w:r>
+      <w:proofErr w:type="spellStart"/>
+      <w:r>
+        <w:rPr>
+          <w:rStyle w:val="VerbatimChar"/>
+        </w:rPr>
+        <w:t>xls</w:t>
+      </w:r>
+      <w:proofErr w:type="spellEnd"/>
+      <w:r>
+        <w:rPr>
+          <w:rStyle w:val="VerbatimChar"/>
+        </w:rPr>
+        <w:t xml:space="preserve"> и </w:t>
+      </w:r>
+      <w:proofErr w:type="spellStart"/>
+      <w:r>
+        <w:rPr>
+          <w:rStyle w:val="VerbatimChar"/>
+        </w:rPr>
+        <w:t>xlsx</w:t>
+      </w:r>
+      <w:proofErr w:type="spellEnd"/>
+      <w:r>
+        <w:rPr>
+          <w:rStyle w:val="VerbatimChar"/>
+        </w:rPr>
+        <w:t xml:space="preserve"> </w:t>
+      </w:r>
+      <w:proofErr w:type="spellStart"/>
+      <w:r>
+        <w:rPr>
+          <w:rStyle w:val="VerbatimChar"/>
+        </w:rPr>
+        <w:t>файлов</w:t>
+      </w:r>
+      <w:proofErr w:type="spellEnd"/>
+      <w:r>
+        <w:rPr>
+          <w:rStyle w:val="VerbatimChar"/>
+        </w:rPr>
+        <w:br/>
+      </w:r>
+      <w:r>
+        <w:rPr>
+          <w:rStyle w:val="VerbatimChar"/>
+        </w:rPr>
+        <w:t xml:space="preserve">        _map[".</w:t>
+      </w:r>
+      <w:proofErr w:type="spellStart"/>
+      <w:r>
+        <w:rPr>
+          <w:rStyle w:val="VerbatimChar"/>
+        </w:rPr>
+        <w:t>xls</w:t>
+      </w:r>
+      <w:proofErr w:type="spellEnd"/>
+      <w:r>
+        <w:rPr>
+          <w:rStyle w:val="VerbatimChar"/>
+        </w:rPr>
+        <w:t>"] = () =&gt; new XlsImporter();</w:t>
       </w:r>
       <w:r>
         <w:br/>
@@ -1525,6 +1878,7 @@
         <w:rPr>
           <w:rStyle w:val="VerbatimChar"/>
         </w:rPr>
+        <w:lastRenderedPageBreak/>
         <w:t xml:space="preserve">    public static Importer Create(string fileName)</w:t>
       </w:r>
       <w:r>
@@ -1534,7 +1888,6 @@
         <w:rPr>
           <w:rStyle w:val="VerbatimChar"/>
         </w:rPr>
-        <w:lastRenderedPageBreak/>
         <w:t xml:space="preserve">    {</w:t>
       </w:r>
       <w:r>
@@ -1766,7 +2119,19 @@
         <w:rPr>
           <w:lang w:val="ru-RU"/>
         </w:rPr>
-        <w:t xml:space="preserve">Существует проблема, с которой сталкиваются практически все разработчики, не зависимо от используемого языка программирования: как гарантировать вызов виртуального метода при конструировании любого объекта определенной иерархии типов? Вызов виртуального метода в конструкторе базового класса не подходит, поскольку в языке </w:t>
+        <w:t>Существует проблема, с которой сталкиваются п</w:t>
+      </w:r>
+      <w:r>
+        <w:rPr>
+          <w:lang w:val="ru-RU"/>
+        </w:rPr>
+        <w:t>рактически все разработчики, не</w:t>
+      </w:r>
+      <w:r>
+        <w:rPr>
+          <w:lang w:val="ru-RU"/>
+        </w:rPr>
+        <w:t xml:space="preserve">зависимо от используемого языка программирования: как гарантировать вызов виртуального метода при конструировании любого объекта определенной иерархии типов? Вызов виртуального метода в конструкторе базового класса не подходит, поскольку в языке </w:t>
       </w:r>
       <w:r>
         <w:t>C</w:t>
@@ -1958,6 +2323,7 @@
           <w:rStyle w:val="VerbatimChar"/>
           <w:lang w:val="ru-RU"/>
         </w:rPr>
+        <w:lastRenderedPageBreak/>
         <w:t xml:space="preserve">    </w:t>
       </w:r>
       <w:r>
@@ -2038,492 +2404,1424 @@
           <w:rStyle w:val="VerbatimChar"/>
           <w:lang w:val="ru-RU"/>
         </w:rPr>
+        <w:t>}</w:t>
+      </w:r>
+      <w:r>
+        <w:rPr>
+          <w:lang w:val="ru-RU"/>
+        </w:rPr>
+        <w:br/>
+      </w:r>
+      <w:r>
+        <w:rPr>
+          <w:lang w:val="ru-RU"/>
+        </w:rPr>
+        <w:br/>
+      </w:r>
+      <w:r>
+        <w:rPr>
+          <w:rStyle w:val="VerbatimChar"/>
+        </w:rPr>
+        <w:t>public</w:t>
+      </w:r>
+      <w:r>
+        <w:rPr>
+          <w:rStyle w:val="VerbatimChar"/>
+          <w:lang w:val="ru-RU"/>
+        </w:rPr>
+        <w:t xml:space="preserve"> </w:t>
+      </w:r>
+      <w:r>
+        <w:rPr>
+          <w:rStyle w:val="VerbatimChar"/>
+        </w:rPr>
+        <w:t>class</w:t>
+      </w:r>
+      <w:r>
+        <w:rPr>
+          <w:rStyle w:val="VerbatimChar"/>
+          <w:lang w:val="ru-RU"/>
+        </w:rPr>
+        <w:t xml:space="preserve"> </w:t>
+      </w:r>
+      <w:proofErr w:type="spellStart"/>
+      <w:r>
+        <w:rPr>
+          <w:rStyle w:val="VerbatimChar"/>
+        </w:rPr>
+        <w:t>ConcreteProduct</w:t>
+      </w:r>
+      <w:proofErr w:type="spellEnd"/>
+      <w:r>
+        <w:rPr>
+          <w:rStyle w:val="VerbatimChar"/>
+          <w:lang w:val="ru-RU"/>
+        </w:rPr>
+        <w:t xml:space="preserve"> : </w:t>
+      </w:r>
+      <w:r>
+        <w:rPr>
+          <w:rStyle w:val="VerbatimChar"/>
+        </w:rPr>
+        <w:t>Product</w:t>
+      </w:r>
+      <w:r>
+        <w:rPr>
+          <w:lang w:val="ru-RU"/>
+        </w:rPr>
+        <w:br/>
+      </w:r>
+      <w:r>
+        <w:rPr>
+          <w:rStyle w:val="VerbatimChar"/>
+          <w:lang w:val="ru-RU"/>
+        </w:rPr>
+        <w:t>{</w:t>
+      </w:r>
+      <w:r>
+        <w:rPr>
+          <w:lang w:val="ru-RU"/>
+        </w:rPr>
+        <w:br/>
+      </w:r>
+      <w:r>
+        <w:rPr>
+          <w:rStyle w:val="VerbatimChar"/>
+          <w:lang w:val="ru-RU"/>
+        </w:rPr>
+        <w:t xml:space="preserve">    // Внутренний конструктор не позволит клиентам иерархии</w:t>
+      </w:r>
+      <w:r>
+        <w:rPr>
+          <w:lang w:val="ru-RU"/>
+        </w:rPr>
+        <w:br/>
+      </w:r>
+      <w:r>
+        <w:rPr>
+          <w:rStyle w:val="VerbatimChar"/>
+          <w:lang w:val="ru-RU"/>
+        </w:rPr>
+        <w:t xml:space="preserve">    // создавать объекты напрямую.</w:t>
+      </w:r>
+      <w:r>
+        <w:rPr>
+          <w:lang w:val="ru-RU"/>
+        </w:rPr>
+        <w:br/>
+      </w:r>
+      <w:r>
+        <w:rPr>
+          <w:rStyle w:val="VerbatimChar"/>
+          <w:lang w:val="ru-RU"/>
+        </w:rPr>
+        <w:t xml:space="preserve">    </w:t>
+      </w:r>
+      <w:proofErr w:type="gramStart"/>
+      <w:r>
+        <w:rPr>
+          <w:rStyle w:val="VerbatimChar"/>
+        </w:rPr>
+        <w:t>internal</w:t>
+      </w:r>
+      <w:r>
+        <w:rPr>
+          <w:rStyle w:val="VerbatimChar"/>
+          <w:lang w:val="ru-RU"/>
+        </w:rPr>
+        <w:t xml:space="preserve"> </w:t>
+      </w:r>
+      <w:proofErr w:type="spellStart"/>
+      <w:r>
+        <w:rPr>
+          <w:rStyle w:val="VerbatimChar"/>
+        </w:rPr>
+        <w:t>ConcreteProduct</w:t>
+      </w:r>
+      <w:proofErr w:type="spellEnd"/>
+      <w:r>
+        <w:rPr>
+          <w:rStyle w:val="VerbatimChar"/>
+          <w:lang w:val="ru-RU"/>
+        </w:rPr>
+        <w:t>() {}</w:t>
+      </w:r>
+      <w:r>
+        <w:rPr>
+          <w:lang w:val="ru-RU"/>
+        </w:rPr>
+        <w:br/>
+      </w:r>
+      <w:r>
+        <w:rPr>
+          <w:lang w:val="ru-RU"/>
+        </w:rPr>
+        <w:br/>
+      </w:r>
+      <w:r>
+        <w:rPr>
+          <w:rStyle w:val="VerbatimChar"/>
+          <w:lang w:val="ru-RU"/>
+        </w:rPr>
+        <w:t xml:space="preserve">    </w:t>
+      </w:r>
+      <w:r>
+        <w:rPr>
+          <w:rStyle w:val="VerbatimChar"/>
+        </w:rPr>
+        <w:t>protected</w:t>
+      </w:r>
+      <w:r>
+        <w:rPr>
+          <w:rStyle w:val="VerbatimChar"/>
+          <w:lang w:val="ru-RU"/>
+        </w:rPr>
+        <w:t xml:space="preserve"> </w:t>
+      </w:r>
+      <w:r>
+        <w:rPr>
+          <w:rStyle w:val="VerbatimChar"/>
+        </w:rPr>
+        <w:t>internal</w:t>
+      </w:r>
+      <w:r>
+        <w:rPr>
+          <w:rStyle w:val="VerbatimChar"/>
+          <w:lang w:val="ru-RU"/>
+        </w:rPr>
+        <w:t xml:space="preserve"> </w:t>
+      </w:r>
+      <w:r>
+        <w:rPr>
+          <w:rStyle w:val="VerbatimChar"/>
+        </w:rPr>
+        <w:t>override</w:t>
+      </w:r>
+      <w:r>
+        <w:rPr>
+          <w:rStyle w:val="VerbatimChar"/>
+          <w:lang w:val="ru-RU"/>
+        </w:rPr>
+        <w:t xml:space="preserve"> </w:t>
+      </w:r>
+      <w:r>
+        <w:rPr>
+          <w:rStyle w:val="VerbatimChar"/>
+        </w:rPr>
+        <w:t>void</w:t>
+      </w:r>
+      <w:r>
+        <w:rPr>
+          <w:rStyle w:val="VerbatimChar"/>
+          <w:lang w:val="ru-RU"/>
+        </w:rPr>
+        <w:t xml:space="preserve"> </w:t>
+      </w:r>
+      <w:proofErr w:type="spellStart"/>
+      <w:r>
+        <w:rPr>
+          <w:rStyle w:val="VerbatimChar"/>
+        </w:rPr>
+        <w:t>PostConstruction</w:t>
+      </w:r>
+      <w:proofErr w:type="spellEnd"/>
+      <w:r>
+        <w:rPr>
+          <w:rStyle w:val="VerbatimChar"/>
+          <w:lang w:val="ru-RU"/>
+        </w:rPr>
+        <w:t>()</w:t>
+      </w:r>
+      <w:r>
+        <w:rPr>
+          <w:lang w:val="ru-RU"/>
+        </w:rPr>
+        <w:br/>
+      </w:r>
+      <w:r>
+        <w:rPr>
+          <w:rStyle w:val="VerbatimChar"/>
+          <w:lang w:val="ru-RU"/>
+        </w:rPr>
+        <w:t xml:space="preserve">    {</w:t>
+      </w:r>
+      <w:r>
+        <w:rPr>
+          <w:lang w:val="ru-RU"/>
+        </w:rPr>
+        <w:br/>
+      </w:r>
+      <w:r>
+        <w:rPr>
+          <w:rStyle w:val="VerbatimChar"/>
+          <w:lang w:val="ru-RU"/>
+        </w:rPr>
+        <w:t xml:space="preserve">        </w:t>
+      </w:r>
+      <w:r>
+        <w:rPr>
+          <w:rStyle w:val="VerbatimChar"/>
+        </w:rPr>
+        <w:t>Console</w:t>
+      </w:r>
+      <w:r>
+        <w:rPr>
+          <w:rStyle w:val="VerbatimChar"/>
+          <w:lang w:val="ru-RU"/>
+        </w:rPr>
+        <w:t>.</w:t>
+      </w:r>
+      <w:proofErr w:type="spellStart"/>
+      <w:r>
+        <w:rPr>
+          <w:rStyle w:val="VerbatimChar"/>
+        </w:rPr>
+        <w:t>WriteLine</w:t>
+      </w:r>
+      <w:proofErr w:type="spellEnd"/>
+      <w:r>
+        <w:rPr>
+          <w:rStyle w:val="VerbatimChar"/>
+          <w:lang w:val="ru-RU"/>
+        </w:rPr>
+        <w:t>("</w:t>
+      </w:r>
+      <w:proofErr w:type="spellStart"/>
+      <w:r>
+        <w:rPr>
+          <w:rStyle w:val="VerbatimChar"/>
+        </w:rPr>
+        <w:t>ConcreteProduct</w:t>
+      </w:r>
+      <w:proofErr w:type="spellEnd"/>
+      <w:r>
+        <w:rPr>
+          <w:rStyle w:val="VerbatimChar"/>
+          <w:lang w:val="ru-RU"/>
+        </w:rPr>
+        <w:t xml:space="preserve">: </w:t>
+      </w:r>
+      <w:r>
+        <w:rPr>
+          <w:rStyle w:val="VerbatimChar"/>
+        </w:rPr>
+        <w:t>post</w:t>
+      </w:r>
+      <w:r>
+        <w:rPr>
+          <w:rStyle w:val="VerbatimChar"/>
+          <w:lang w:val="ru-RU"/>
+        </w:rPr>
+        <w:t xml:space="preserve"> </w:t>
+      </w:r>
+      <w:r>
+        <w:rPr>
+          <w:rStyle w:val="VerbatimChar"/>
+        </w:rPr>
+        <w:t>construction</w:t>
+      </w:r>
+      <w:r>
+        <w:rPr>
+          <w:rStyle w:val="VerbatimChar"/>
+          <w:lang w:val="ru-RU"/>
+        </w:rPr>
+        <w:t>");</w:t>
+      </w:r>
+      <w:r>
+        <w:rPr>
+          <w:lang w:val="ru-RU"/>
+        </w:rPr>
+        <w:br/>
+      </w:r>
+      <w:r>
+        <w:rPr>
+          <w:rStyle w:val="VerbatimChar"/>
+          <w:lang w:val="ru-RU"/>
+        </w:rPr>
+        <w:t xml:space="preserve">    }</w:t>
+      </w:r>
+      <w:r>
+        <w:rPr>
+          <w:lang w:val="ru-RU"/>
+        </w:rPr>
+        <w:br/>
+      </w:r>
+      <w:r>
+        <w:rPr>
+          <w:rStyle w:val="VerbatimChar"/>
+          <w:lang w:val="ru-RU"/>
+        </w:rPr>
+        <w:t>}</w:t>
+      </w:r>
+      <w:r>
+        <w:rPr>
+          <w:lang w:val="ru-RU"/>
+        </w:rPr>
+        <w:br/>
+      </w:r>
+      <w:r>
+        <w:rPr>
+          <w:rStyle w:val="VerbatimChar"/>
+          <w:lang w:val="ru-RU"/>
+        </w:rPr>
+        <w:t xml:space="preserve"> </w:t>
+      </w:r>
+      <w:r>
+        <w:rPr>
+          <w:lang w:val="ru-RU"/>
+        </w:rPr>
+        <w:br/>
+      </w:r>
+      <w:r>
+        <w:rPr>
+          <w:rStyle w:val="VerbatimChar"/>
+          <w:lang w:val="ru-RU"/>
+        </w:rPr>
+        <w:t xml:space="preserve">// Единственно законный способ создания объектов семейства </w:t>
+      </w:r>
+      <w:r>
+        <w:rPr>
+          <w:rStyle w:val="VerbatimChar"/>
+        </w:rPr>
+        <w:t>Product</w:t>
+      </w:r>
+      <w:r>
+        <w:rPr>
+          <w:lang w:val="ru-RU"/>
+        </w:rPr>
+        <w:br/>
+      </w:r>
+      <w:r>
+        <w:rPr>
+          <w:rStyle w:val="VerbatimChar"/>
+        </w:rPr>
+        <w:t>public</w:t>
+      </w:r>
+      <w:r>
+        <w:rPr>
+          <w:rStyle w:val="VerbatimChar"/>
+          <w:lang w:val="ru-RU"/>
+        </w:rPr>
+        <w:t xml:space="preserve"> </w:t>
+      </w:r>
+      <w:r>
+        <w:rPr>
+          <w:rStyle w:val="VerbatimChar"/>
+        </w:rPr>
+        <w:t>static</w:t>
+      </w:r>
+      <w:r>
+        <w:rPr>
+          <w:rStyle w:val="VerbatimChar"/>
+          <w:lang w:val="ru-RU"/>
+        </w:rPr>
+        <w:t xml:space="preserve"> </w:t>
+      </w:r>
+      <w:r>
+        <w:rPr>
+          <w:rStyle w:val="VerbatimChar"/>
+        </w:rPr>
+        <w:t>class</w:t>
+      </w:r>
+      <w:r>
+        <w:rPr>
+          <w:rStyle w:val="VerbatimChar"/>
+          <w:lang w:val="ru-RU"/>
+        </w:rPr>
+        <w:t xml:space="preserve"> </w:t>
+      </w:r>
+      <w:proofErr w:type="spellStart"/>
+      <w:r>
+        <w:rPr>
+          <w:rStyle w:val="VerbatimChar"/>
+        </w:rPr>
+        <w:t>ProductFactory</w:t>
+      </w:r>
+      <w:proofErr w:type="spellEnd"/>
+      <w:r>
+        <w:rPr>
+          <w:lang w:val="ru-RU"/>
+        </w:rPr>
+        <w:br/>
+      </w:r>
+      <w:r>
+        <w:rPr>
+          <w:rStyle w:val="VerbatimChar"/>
+          <w:lang w:val="ru-RU"/>
+        </w:rPr>
+        <w:t>{</w:t>
+      </w:r>
+      <w:r>
+        <w:rPr>
+          <w:lang w:val="ru-RU"/>
+        </w:rPr>
+        <w:br/>
+      </w:r>
+      <w:r>
+        <w:rPr>
+          <w:rStyle w:val="VerbatimChar"/>
+          <w:lang w:val="ru-RU"/>
+        </w:rPr>
+        <w:t xml:space="preserve">    </w:t>
+      </w:r>
+      <w:r>
+        <w:rPr>
+          <w:rStyle w:val="VerbatimChar"/>
+        </w:rPr>
+        <w:t>public</w:t>
+      </w:r>
+      <w:r>
+        <w:rPr>
+          <w:rStyle w:val="VerbatimChar"/>
+          <w:lang w:val="ru-RU"/>
+        </w:rPr>
+        <w:t xml:space="preserve"> </w:t>
+      </w:r>
+      <w:r>
+        <w:rPr>
+          <w:rStyle w:val="VerbatimChar"/>
+        </w:rPr>
+        <w:t>static</w:t>
+      </w:r>
+      <w:r>
+        <w:rPr>
+          <w:rStyle w:val="VerbatimChar"/>
+          <w:lang w:val="ru-RU"/>
+        </w:rPr>
+        <w:t xml:space="preserve"> </w:t>
+      </w:r>
+      <w:r>
+        <w:rPr>
+          <w:rStyle w:val="VerbatimChar"/>
+        </w:rPr>
+        <w:t>T</w:t>
+      </w:r>
+      <w:r>
+        <w:rPr>
+          <w:rStyle w:val="VerbatimChar"/>
+          <w:lang w:val="ru-RU"/>
+        </w:rPr>
+        <w:t xml:space="preserve"> </w:t>
+      </w:r>
+      <w:r>
+        <w:rPr>
+          <w:rStyle w:val="VerbatimChar"/>
+        </w:rPr>
+        <w:t>Create</w:t>
+      </w:r>
+      <w:r>
+        <w:rPr>
+          <w:rStyle w:val="VerbatimChar"/>
+          <w:lang w:val="ru-RU"/>
+        </w:rPr>
+        <w:t>&lt;</w:t>
+      </w:r>
+      <w:r>
+        <w:rPr>
+          <w:rStyle w:val="VerbatimChar"/>
+        </w:rPr>
+        <w:t>T</w:t>
+      </w:r>
+      <w:r>
+        <w:rPr>
+          <w:rStyle w:val="VerbatimChar"/>
+          <w:lang w:val="ru-RU"/>
+        </w:rPr>
+        <w:t xml:space="preserve">&gt;() </w:t>
+      </w:r>
+      <w:r>
+        <w:rPr>
+          <w:rStyle w:val="VerbatimChar"/>
+        </w:rPr>
+        <w:t>where</w:t>
+      </w:r>
+      <w:r>
+        <w:rPr>
+          <w:rStyle w:val="VerbatimChar"/>
+          <w:lang w:val="ru-RU"/>
+        </w:rPr>
+        <w:t xml:space="preserve"> </w:t>
+      </w:r>
+      <w:r>
+        <w:rPr>
+          <w:rStyle w:val="VerbatimChar"/>
+        </w:rPr>
+        <w:t>T</w:t>
+      </w:r>
+      <w:r>
+        <w:rPr>
+          <w:rStyle w:val="VerbatimChar"/>
+          <w:lang w:val="ru-RU"/>
+        </w:rPr>
+        <w:t xml:space="preserve"> : </w:t>
+      </w:r>
+      <w:r>
+        <w:rPr>
+          <w:rStyle w:val="VerbatimChar"/>
+        </w:rPr>
+        <w:t>Product</w:t>
+      </w:r>
+      <w:r>
+        <w:rPr>
+          <w:rStyle w:val="VerbatimChar"/>
+          <w:lang w:val="ru-RU"/>
+        </w:rPr>
+        <w:t xml:space="preserve">, </w:t>
+      </w:r>
+      <w:r>
+        <w:rPr>
+          <w:rStyle w:val="VerbatimChar"/>
+        </w:rPr>
+        <w:t>new</w:t>
+      </w:r>
+      <w:r>
+        <w:rPr>
+          <w:rStyle w:val="VerbatimChar"/>
+          <w:lang w:val="ru-RU"/>
+        </w:rPr>
+        <w:t>()</w:t>
+      </w:r>
+      <w:r>
+        <w:rPr>
+          <w:lang w:val="ru-RU"/>
+        </w:rPr>
+        <w:br/>
+      </w:r>
+      <w:r>
+        <w:rPr>
+          <w:rStyle w:val="VerbatimChar"/>
+          <w:lang w:val="ru-RU"/>
+        </w:rPr>
+        <w:t xml:space="preserve">    {</w:t>
+      </w:r>
+      <w:r>
+        <w:rPr>
+          <w:lang w:val="ru-RU"/>
+        </w:rPr>
+        <w:br/>
+      </w:r>
+      <w:r>
+        <w:rPr>
+          <w:rStyle w:val="VerbatimChar"/>
+          <w:lang w:val="ru-RU"/>
+        </w:rPr>
+        <w:t xml:space="preserve">        </w:t>
+      </w:r>
+      <w:r>
+        <w:rPr>
+          <w:rStyle w:val="VerbatimChar"/>
+        </w:rPr>
+        <w:t>try</w:t>
+      </w:r>
+      <w:r>
+        <w:rPr>
+          <w:lang w:val="ru-RU"/>
+        </w:rPr>
+        <w:br/>
+      </w:r>
+      <w:r>
+        <w:rPr>
+          <w:rStyle w:val="VerbatimChar"/>
+          <w:lang w:val="ru-RU"/>
+        </w:rPr>
+        <w:t xml:space="preserve">        {</w:t>
+      </w:r>
+      <w:r>
+        <w:rPr>
+          <w:lang w:val="ru-RU"/>
+        </w:rPr>
+        <w:br/>
+      </w:r>
+      <w:r>
+        <w:rPr>
+          <w:rStyle w:val="VerbatimChar"/>
+          <w:lang w:val="ru-RU"/>
+        </w:rPr>
+        <w:t xml:space="preserve">            </w:t>
+      </w:r>
+      <w:proofErr w:type="spellStart"/>
+      <w:r>
+        <w:rPr>
+          <w:rStyle w:val="VerbatimChar"/>
+        </w:rPr>
+        <w:t>var</w:t>
+      </w:r>
+      <w:proofErr w:type="spellEnd"/>
+      <w:r>
+        <w:rPr>
+          <w:rStyle w:val="VerbatimChar"/>
+          <w:lang w:val="ru-RU"/>
+        </w:rPr>
+        <w:t xml:space="preserve"> </w:t>
+      </w:r>
+      <w:r>
+        <w:rPr>
+          <w:rStyle w:val="VerbatimChar"/>
+        </w:rPr>
+        <w:t>t</w:t>
+      </w:r>
+      <w:r>
+        <w:rPr>
+          <w:rStyle w:val="VerbatimChar"/>
+          <w:lang w:val="ru-RU"/>
+        </w:rPr>
+        <w:t xml:space="preserve"> = </w:t>
+      </w:r>
+      <w:r>
+        <w:rPr>
+          <w:rStyle w:val="VerbatimChar"/>
+        </w:rPr>
+        <w:t>new</w:t>
+      </w:r>
+      <w:r>
+        <w:rPr>
+          <w:rStyle w:val="VerbatimChar"/>
+          <w:lang w:val="ru-RU"/>
+        </w:rPr>
+        <w:t xml:space="preserve"> </w:t>
+      </w:r>
+      <w:r>
+        <w:rPr>
+          <w:rStyle w:val="VerbatimChar"/>
+        </w:rPr>
+        <w:t>T</w:t>
+      </w:r>
+      <w:r>
+        <w:rPr>
+          <w:rStyle w:val="VerbatimChar"/>
+          <w:lang w:val="ru-RU"/>
+        </w:rPr>
+        <w:t>();</w:t>
+      </w:r>
+      <w:r>
+        <w:rPr>
+          <w:lang w:val="ru-RU"/>
+        </w:rPr>
+        <w:br/>
+      </w:r>
+      <w:r>
+        <w:rPr>
+          <w:rStyle w:val="VerbatimChar"/>
+          <w:lang w:val="ru-RU"/>
+        </w:rPr>
+        <w:t xml:space="preserve">            // Вызываем постобработку</w:t>
+      </w:r>
+      <w:r>
+        <w:rPr>
+          <w:lang w:val="ru-RU"/>
+        </w:rPr>
+        <w:br/>
+      </w:r>
+      <w:r>
+        <w:rPr>
+          <w:rStyle w:val="VerbatimChar"/>
+          <w:lang w:val="ru-RU"/>
+        </w:rPr>
+        <w:t xml:space="preserve">            </w:t>
+      </w:r>
+      <w:r>
+        <w:rPr>
+          <w:rStyle w:val="VerbatimChar"/>
+        </w:rPr>
+        <w:t>t</w:t>
+      </w:r>
+      <w:r>
+        <w:rPr>
+          <w:rStyle w:val="VerbatimChar"/>
+          <w:lang w:val="ru-RU"/>
+        </w:rPr>
+        <w:t>.</w:t>
+      </w:r>
+      <w:proofErr w:type="spellStart"/>
+      <w:r>
+        <w:rPr>
+          <w:rStyle w:val="VerbatimChar"/>
+        </w:rPr>
+        <w:t>PostConstruction</w:t>
+      </w:r>
+      <w:proofErr w:type="spellEnd"/>
+      <w:r>
+        <w:rPr>
+          <w:rStyle w:val="VerbatimChar"/>
+          <w:lang w:val="ru-RU"/>
+        </w:rPr>
+        <w:t>();</w:t>
+      </w:r>
+      <w:r>
+        <w:rPr>
+          <w:lang w:val="ru-RU"/>
+        </w:rPr>
+        <w:br/>
+      </w:r>
+      <w:r>
+        <w:rPr>
+          <w:rStyle w:val="VerbatimChar"/>
+          <w:lang w:val="ru-RU"/>
+        </w:rPr>
+        <w:t xml:space="preserve"> </w:t>
+      </w:r>
+      <w:r>
+        <w:rPr>
+          <w:lang w:val="ru-RU"/>
+        </w:rPr>
+        <w:br/>
+      </w:r>
+      <w:r>
+        <w:rPr>
+          <w:rStyle w:val="VerbatimChar"/>
+          <w:lang w:val="ru-RU"/>
+        </w:rPr>
+        <w:t xml:space="preserve">            </w:t>
+      </w:r>
+      <w:r>
+        <w:rPr>
+          <w:rStyle w:val="VerbatimChar"/>
+        </w:rPr>
+        <w:t>return</w:t>
+      </w:r>
+      <w:r>
+        <w:rPr>
+          <w:rStyle w:val="VerbatimChar"/>
+          <w:lang w:val="ru-RU"/>
+        </w:rPr>
+        <w:t xml:space="preserve"> </w:t>
+      </w:r>
+      <w:r>
+        <w:rPr>
+          <w:rStyle w:val="VerbatimChar"/>
+        </w:rPr>
+        <w:t>t</w:t>
+      </w:r>
+      <w:r>
+        <w:rPr>
+          <w:rStyle w:val="VerbatimChar"/>
+          <w:lang w:val="ru-RU"/>
+        </w:rPr>
+        <w:t>;</w:t>
+      </w:r>
+      <w:r>
+        <w:rPr>
+          <w:lang w:val="ru-RU"/>
+        </w:rPr>
+        <w:br/>
+      </w:r>
+      <w:r>
+        <w:rPr>
+          <w:rStyle w:val="VerbatimChar"/>
+          <w:lang w:val="ru-RU"/>
+        </w:rPr>
+        <w:t xml:space="preserve">        }</w:t>
+      </w:r>
+      <w:r>
+        <w:rPr>
+          <w:lang w:val="ru-RU"/>
+        </w:rPr>
+        <w:br/>
+      </w:r>
+      <w:r>
+        <w:rPr>
+          <w:rStyle w:val="VerbatimChar"/>
+          <w:lang w:val="ru-RU"/>
+        </w:rPr>
+        <w:t xml:space="preserve">        </w:t>
+      </w:r>
+      <w:r>
+        <w:rPr>
+          <w:rStyle w:val="VerbatimChar"/>
+        </w:rPr>
+        <w:t>catch</w:t>
+      </w:r>
+      <w:r>
+        <w:rPr>
+          <w:rStyle w:val="VerbatimChar"/>
+          <w:lang w:val="ru-RU"/>
+        </w:rPr>
+        <w:t xml:space="preserve"> (</w:t>
+      </w:r>
+      <w:proofErr w:type="spellStart"/>
+      <w:r>
+        <w:rPr>
+          <w:rStyle w:val="VerbatimChar"/>
+        </w:rPr>
+        <w:t>TargetInvocationException</w:t>
+      </w:r>
+      <w:proofErr w:type="spellEnd"/>
+      <w:r>
+        <w:rPr>
+          <w:rStyle w:val="VerbatimChar"/>
+          <w:lang w:val="ru-RU"/>
+        </w:rPr>
+        <w:t xml:space="preserve"> </w:t>
+      </w:r>
+      <w:r>
+        <w:rPr>
+          <w:rStyle w:val="VerbatimChar"/>
+        </w:rPr>
+        <w:t>e</w:t>
+      </w:r>
+      <w:r>
+        <w:rPr>
+          <w:rStyle w:val="VerbatimChar"/>
+          <w:lang w:val="ru-RU"/>
+        </w:rPr>
+        <w:t>)</w:t>
+      </w:r>
+      <w:r>
+        <w:rPr>
+          <w:lang w:val="ru-RU"/>
+        </w:rPr>
+        <w:br/>
+      </w:r>
+      <w:r>
+        <w:rPr>
+          <w:rStyle w:val="VerbatimChar"/>
+          <w:lang w:val="ru-RU"/>
+        </w:rPr>
+        <w:t xml:space="preserve">        {</w:t>
+      </w:r>
+      <w:r>
+        <w:rPr>
+          <w:lang w:val="ru-RU"/>
+        </w:rPr>
+        <w:br/>
+      </w:r>
+      <w:r>
+        <w:rPr>
+          <w:rStyle w:val="VerbatimChar"/>
+          <w:lang w:val="ru-RU"/>
+        </w:rPr>
+        <w:t xml:space="preserve">            // "разворачиваем" исключение и бросаем исходное</w:t>
+      </w:r>
+      <w:r>
+        <w:rPr>
+          <w:lang w:val="ru-RU"/>
+        </w:rPr>
+        <w:br/>
+      </w:r>
+      <w:r>
+        <w:rPr>
+          <w:rStyle w:val="VerbatimChar"/>
+          <w:lang w:val="ru-RU"/>
+        </w:rPr>
+        <w:t xml:space="preserve">            </w:t>
+      </w:r>
+      <w:proofErr w:type="spellStart"/>
+      <w:r>
+        <w:rPr>
+          <w:rStyle w:val="VerbatimChar"/>
+        </w:rPr>
+        <w:t>var</w:t>
+      </w:r>
+      <w:proofErr w:type="spellEnd"/>
+      <w:r>
+        <w:rPr>
+          <w:rStyle w:val="VerbatimChar"/>
+          <w:lang w:val="ru-RU"/>
+        </w:rPr>
+        <w:t xml:space="preserve"> </w:t>
+      </w:r>
+      <w:proofErr w:type="spellStart"/>
+      <w:r>
+        <w:rPr>
+          <w:rStyle w:val="VerbatimChar"/>
+        </w:rPr>
+        <w:t>edi</w:t>
+      </w:r>
+      <w:proofErr w:type="spellEnd"/>
+      <w:r>
+        <w:rPr>
+          <w:rStyle w:val="VerbatimChar"/>
+          <w:lang w:val="ru-RU"/>
+        </w:rPr>
+        <w:t xml:space="preserve"> = </w:t>
+      </w:r>
+      <w:proofErr w:type="spellStart"/>
+      <w:r>
+        <w:rPr>
+          <w:rStyle w:val="VerbatimChar"/>
+        </w:rPr>
+        <w:t>ExceptionDispatchInfo</w:t>
+      </w:r>
+      <w:proofErr w:type="spellEnd"/>
+      <w:r>
+        <w:rPr>
+          <w:rStyle w:val="VerbatimChar"/>
+          <w:lang w:val="ru-RU"/>
+        </w:rPr>
+        <w:t>.</w:t>
+      </w:r>
+      <w:r>
+        <w:rPr>
+          <w:rStyle w:val="VerbatimChar"/>
+        </w:rPr>
+        <w:t>Capture</w:t>
+      </w:r>
+      <w:r>
+        <w:rPr>
+          <w:rStyle w:val="VerbatimChar"/>
+          <w:lang w:val="ru-RU"/>
+        </w:rPr>
+        <w:t>(</w:t>
+      </w:r>
+      <w:r>
+        <w:rPr>
+          <w:rStyle w:val="VerbatimChar"/>
+        </w:rPr>
+        <w:t>e</w:t>
+      </w:r>
+      <w:r>
+        <w:rPr>
+          <w:rStyle w:val="VerbatimChar"/>
+          <w:lang w:val="ru-RU"/>
+        </w:rPr>
+        <w:t>.</w:t>
+      </w:r>
+      <w:proofErr w:type="spellStart"/>
+      <w:r>
+        <w:rPr>
+          <w:rStyle w:val="VerbatimChar"/>
+        </w:rPr>
+        <w:t>InnerException</w:t>
+      </w:r>
+      <w:proofErr w:type="spellEnd"/>
+      <w:r>
+        <w:rPr>
+          <w:rStyle w:val="VerbatimChar"/>
+          <w:lang w:val="ru-RU"/>
+        </w:rPr>
+        <w:t>);</w:t>
+      </w:r>
+      <w:r>
+        <w:rPr>
+          <w:lang w:val="ru-RU"/>
+        </w:rPr>
+        <w:br/>
+      </w:r>
+      <w:r>
+        <w:rPr>
+          <w:rStyle w:val="VerbatimChar"/>
+          <w:lang w:val="ru-RU"/>
+        </w:rPr>
+        <w:t xml:space="preserve">            </w:t>
+      </w:r>
+      <w:proofErr w:type="spellStart"/>
+      <w:r>
+        <w:rPr>
+          <w:rStyle w:val="VerbatimChar"/>
+        </w:rPr>
+        <w:t>edi</w:t>
+      </w:r>
+      <w:proofErr w:type="spellEnd"/>
+      <w:r>
+        <w:rPr>
+          <w:rStyle w:val="VerbatimChar"/>
+          <w:lang w:val="ru-RU"/>
+        </w:rPr>
+        <w:t>.</w:t>
+      </w:r>
+      <w:r>
+        <w:rPr>
+          <w:rStyle w:val="VerbatimChar"/>
+        </w:rPr>
+        <w:t>Throw</w:t>
+      </w:r>
+      <w:r>
+        <w:rPr>
+          <w:rStyle w:val="VerbatimChar"/>
+          <w:lang w:val="ru-RU"/>
+        </w:rPr>
+        <w:t>();</w:t>
+      </w:r>
+      <w:r>
+        <w:rPr>
+          <w:lang w:val="ru-RU"/>
+        </w:rPr>
+        <w:br/>
+      </w:r>
+      <w:r>
+        <w:rPr>
+          <w:rStyle w:val="VerbatimChar"/>
+          <w:lang w:val="ru-RU"/>
+        </w:rPr>
+        <w:t xml:space="preserve">            // эта точка недостижима, но компилятор об этом не знает!</w:t>
+      </w:r>
+      <w:r>
+        <w:rPr>
+          <w:lang w:val="ru-RU"/>
+        </w:rPr>
+        <w:br/>
+      </w:r>
+      <w:r>
+        <w:rPr>
+          <w:rStyle w:val="VerbatimChar"/>
+          <w:lang w:val="ru-RU"/>
+        </w:rPr>
+        <w:t xml:space="preserve">            </w:t>
+      </w:r>
+      <w:r>
+        <w:rPr>
+          <w:rStyle w:val="VerbatimChar"/>
+        </w:rPr>
+        <w:t>return</w:t>
+      </w:r>
+      <w:r>
+        <w:rPr>
+          <w:rStyle w:val="VerbatimChar"/>
+          <w:lang w:val="ru-RU"/>
+        </w:rPr>
+        <w:t xml:space="preserve"> </w:t>
+      </w:r>
+      <w:r>
+        <w:rPr>
+          <w:rStyle w:val="VerbatimChar"/>
+        </w:rPr>
+        <w:t>default</w:t>
+      </w:r>
+      <w:r>
+        <w:rPr>
+          <w:rStyle w:val="VerbatimChar"/>
+          <w:lang w:val="ru-RU"/>
+        </w:rPr>
+        <w:t>(</w:t>
+      </w:r>
+      <w:r>
+        <w:rPr>
+          <w:rStyle w:val="VerbatimChar"/>
+        </w:rPr>
+        <w:t>T</w:t>
+      </w:r>
+      <w:r>
+        <w:rPr>
+          <w:rStyle w:val="VerbatimChar"/>
+          <w:lang w:val="ru-RU"/>
+        </w:rPr>
+        <w:t>);</w:t>
+      </w:r>
+      <w:r>
+        <w:rPr>
+          <w:lang w:val="ru-RU"/>
+        </w:rPr>
+        <w:br/>
+      </w:r>
+      <w:r>
+        <w:rPr>
+          <w:rStyle w:val="VerbatimChar"/>
+          <w:lang w:val="ru-RU"/>
+        </w:rPr>
+        <w:t xml:space="preserve">        }</w:t>
+      </w:r>
+      <w:r>
+        <w:rPr>
+          <w:lang w:val="ru-RU"/>
+        </w:rPr>
+        <w:br/>
+      </w:r>
+      <w:r>
+        <w:rPr>
+          <w:rStyle w:val="VerbatimChar"/>
+          <w:lang w:val="ru-RU"/>
+        </w:rPr>
+        <w:t xml:space="preserve">    }</w:t>
+      </w:r>
+      <w:r>
+        <w:rPr>
+          <w:lang w:val="ru-RU"/>
+        </w:rPr>
+        <w:br/>
+      </w:r>
+      <w:r>
+        <w:rPr>
+          <w:rStyle w:val="VerbatimChar"/>
+          <w:lang w:val="ru-RU"/>
+        </w:rPr>
+        <w:t>}</w:t>
+      </w:r>
+      <w:proofErr w:type="gramEnd"/>
+    </w:p>
+    <w:p>
+      <w:pPr>
+        <w:rPr>
+          <w:lang w:val="ru-RU"/>
+        </w:rPr>
+      </w:pPr>
+      <w:r>
+        <w:rPr>
+          <w:lang w:val="ru-RU"/>
+        </w:rPr>
+        <w:t>Листинг 3.</w:t>
+      </w:r>
+      <w:r>
+        <w:rPr>
+          <w:lang w:val="ru-RU"/>
+        </w:rPr>
+        <w:t>2</w:t>
+      </w:r>
+      <w:r>
+        <w:rPr>
+          <w:lang w:val="ru-RU"/>
+        </w:rPr>
+        <w:t xml:space="preserve"> - Обобщенный фабричный метод</w:t>
+      </w:r>
+    </w:p>
+    <w:p>
+      <w:pPr>
+        <w:rPr>
+          <w:lang w:val="ru-RU"/>
+        </w:rPr>
+      </w:pPr>
+      <w:r>
+        <w:rPr>
+          <w:lang w:val="ru-RU"/>
+        </w:rPr>
+        <w:t>Пример использования:</w:t>
+      </w:r>
+    </w:p>
+    <w:p>
+      <w:pPr>
+        <w:pStyle w:val="SourceCode"/>
+      </w:pPr>
+      <w:proofErr w:type="spellStart"/>
+      <w:proofErr w:type="gramStart"/>
+      <w:r>
+        <w:rPr>
+          <w:rStyle w:val="VerbatimChar"/>
+        </w:rPr>
+        <w:t>var</w:t>
+      </w:r>
+      <w:proofErr w:type="spellEnd"/>
+      <w:proofErr w:type="gramEnd"/>
+      <w:r>
+        <w:rPr>
+          <w:rStyle w:val="VerbatimChar"/>
+        </w:rPr>
+        <w:t xml:space="preserve"> </w:t>
+      </w:r>
+      <w:r>
+        <w:rPr>
+          <w:rStyle w:val="VerbatimChar"/>
+        </w:rPr>
+        <w:t>p</w:t>
+      </w:r>
+      <w:r>
+        <w:rPr>
+          <w:rStyle w:val="VerbatimChar"/>
+        </w:rPr>
+        <w:t xml:space="preserve">1 = </w:t>
+      </w:r>
+      <w:proofErr w:type="spellStart"/>
+      <w:r>
+        <w:rPr>
+          <w:rStyle w:val="VerbatimChar"/>
+        </w:rPr>
+        <w:t>ProductFactory</w:t>
+      </w:r>
+      <w:r>
+        <w:rPr>
+          <w:rStyle w:val="VerbatimChar"/>
+        </w:rPr>
+        <w:t>.</w:t>
+      </w:r>
+      <w:r>
+        <w:rPr>
+          <w:rStyle w:val="VerbatimChar"/>
+        </w:rPr>
+        <w:t>Create</w:t>
+      </w:r>
+      <w:proofErr w:type="spellEnd"/>
+      <w:r>
+        <w:rPr>
+          <w:rStyle w:val="VerbatimChar"/>
+        </w:rPr>
+        <w:t>&lt;</w:t>
+      </w:r>
+      <w:proofErr w:type="spellStart"/>
+      <w:r>
+        <w:rPr>
+          <w:rStyle w:val="VerbatimChar"/>
+        </w:rPr>
+        <w:t>ConcreteProduct</w:t>
+      </w:r>
+      <w:proofErr w:type="spellEnd"/>
+      <w:r>
+        <w:rPr>
+          <w:rStyle w:val="VerbatimChar"/>
+        </w:rPr>
+        <w:t>&gt;();</w:t>
+      </w:r>
+      <w:r>
+        <w:br/>
+      </w:r>
+      <w:proofErr w:type="spellStart"/>
+      <w:r>
+        <w:rPr>
+          <w:rStyle w:val="VerbatimChar"/>
+        </w:rPr>
+        <w:t>var</w:t>
+      </w:r>
+      <w:proofErr w:type="spellEnd"/>
+      <w:r>
+        <w:rPr>
+          <w:rStyle w:val="VerbatimChar"/>
+        </w:rPr>
+        <w:t xml:space="preserve"> </w:t>
+      </w:r>
+      <w:r>
+        <w:rPr>
+          <w:rStyle w:val="VerbatimChar"/>
+        </w:rPr>
+        <w:t>p</w:t>
+      </w:r>
+      <w:r>
+        <w:rPr>
+          <w:rStyle w:val="VerbatimChar"/>
+        </w:rPr>
+        <w:t xml:space="preserve">2 = </w:t>
+      </w:r>
+      <w:proofErr w:type="spellStart"/>
+      <w:r>
+        <w:rPr>
+          <w:rStyle w:val="VerbatimChar"/>
+        </w:rPr>
+        <w:t>ProductFactory</w:t>
+      </w:r>
+      <w:r>
+        <w:rPr>
+          <w:rStyle w:val="VerbatimChar"/>
+        </w:rPr>
+        <w:t>.</w:t>
+      </w:r>
+      <w:r>
+        <w:rPr>
+          <w:rStyle w:val="VerbatimChar"/>
+        </w:rPr>
+        <w:t>Create</w:t>
+      </w:r>
+      <w:proofErr w:type="spellEnd"/>
+      <w:r>
+        <w:rPr>
+          <w:rStyle w:val="VerbatimChar"/>
+        </w:rPr>
+        <w:t>&lt;</w:t>
+      </w:r>
+      <w:proofErr w:type="spellStart"/>
+      <w:r>
+        <w:rPr>
+          <w:rStyle w:val="VerbatimChar"/>
+        </w:rPr>
+        <w:t>AnotherProduct</w:t>
+      </w:r>
+      <w:proofErr w:type="spellEnd"/>
+      <w:r>
+        <w:rPr>
+          <w:rStyle w:val="VerbatimChar"/>
+        </w:rPr>
+        <w:t>&gt;();</w:t>
+      </w:r>
+    </w:p>
+    <w:p>
+      <w:pPr>
+        <w:rPr>
+          <w:lang w:val="ru-RU"/>
+        </w:rPr>
+      </w:pPr>
+      <w:r>
+        <w:rPr>
+          <w:lang w:val="ru-RU"/>
+        </w:rPr>
+        <w:t>Листинг 3.3</w:t>
+      </w:r>
+      <w:r>
+        <w:rPr>
+          <w:lang w:val="ru-RU"/>
+        </w:rPr>
+        <w:t xml:space="preserve"> - Пример использования обобщенного фабричного метода</w:t>
+      </w:r>
+    </w:p>
+    <w:p>
+      <w:pPr>
+        <w:rPr>
+          <w:lang w:val="ru-RU"/>
+        </w:rPr>
+      </w:pPr>
+      <w:r>
+        <w:rPr>
+          <w:lang w:val="ru-RU"/>
+        </w:rPr>
+        <w:t xml:space="preserve">Обратите внимание на реализацию метода </w:t>
+      </w:r>
+      <w:r>
+        <w:rPr>
+          <w:rStyle w:val="VerbatimChar"/>
+        </w:rPr>
+        <w:t>Create</w:t>
+      </w:r>
+      <w:r>
+        <w:rPr>
+          <w:lang w:val="ru-RU"/>
+        </w:rPr>
+        <w:t xml:space="preserve"> и на перехват </w:t>
+      </w:r>
+      <w:proofErr w:type="spellStart"/>
+      <w:r>
+        <w:rPr>
+          <w:rStyle w:val="VerbatimChar"/>
+        </w:rPr>
+        <w:t>TargetInvocationException</w:t>
+      </w:r>
+      <w:proofErr w:type="spellEnd"/>
+      <w:r>
+        <w:rPr>
+          <w:lang w:val="ru-RU"/>
+        </w:rPr>
+        <w:t xml:space="preserve">. Поскольку конструкция вида </w:t>
+      </w:r>
+      <w:r>
+        <w:rPr>
+          <w:rStyle w:val="VerbatimChar"/>
+        </w:rPr>
+        <w:t>new</w:t>
+      </w:r>
+      <w:r>
+        <w:rPr>
+          <w:rStyle w:val="VerbatimChar"/>
+          <w:lang w:val="ru-RU"/>
+        </w:rPr>
+        <w:t xml:space="preserve"> </w:t>
+      </w:r>
+      <w:proofErr w:type="gramStart"/>
+      <w:r>
+        <w:rPr>
+          <w:rStyle w:val="VerbatimChar"/>
+        </w:rPr>
+        <w:t>T</w:t>
+      </w:r>
+      <w:r>
+        <w:rPr>
+          <w:rStyle w:val="VerbatimChar"/>
+          <w:lang w:val="ru-RU"/>
+        </w:rPr>
+        <w:t>(</w:t>
+      </w:r>
+      <w:proofErr w:type="gramEnd"/>
+      <w:r>
+        <w:rPr>
+          <w:rStyle w:val="VerbatimChar"/>
+          <w:lang w:val="ru-RU"/>
+        </w:rPr>
+        <w:t>)</w:t>
+      </w:r>
+      <w:r>
+        <w:rPr>
+          <w:lang w:val="ru-RU"/>
+        </w:rPr>
+        <w:t xml:space="preserve"> использует </w:t>
+      </w:r>
+      <w:r>
+        <w:rPr>
+          <w:lang w:val="ru-RU"/>
+        </w:rPr>
         <w:lastRenderedPageBreak/>
-        <w:t>}</w:t>
-      </w:r>
-      <w:r>
-        <w:rPr>
-          <w:lang w:val="ru-RU"/>
-        </w:rPr>
-        <w:br/>
-      </w:r>
-      <w:r>
-        <w:rPr>
-          <w:lang w:val="ru-RU"/>
-        </w:rPr>
-        <w:br/>
-      </w:r>
-      <w:r>
-        <w:rPr>
-          <w:rStyle w:val="VerbatimChar"/>
-        </w:rPr>
-        <w:t>public</w:t>
-      </w:r>
-      <w:r>
-        <w:rPr>
-          <w:rStyle w:val="VerbatimChar"/>
-          <w:lang w:val="ru-RU"/>
-        </w:rPr>
-        <w:t xml:space="preserve"> </w:t>
-      </w:r>
-      <w:r>
-        <w:rPr>
-          <w:rStyle w:val="VerbatimChar"/>
-        </w:rPr>
-        <w:t>class</w:t>
-      </w:r>
-      <w:r>
-        <w:rPr>
-          <w:rStyle w:val="VerbatimChar"/>
-          <w:lang w:val="ru-RU"/>
-        </w:rPr>
-        <w:t xml:space="preserve"> </w:t>
-      </w:r>
-      <w:proofErr w:type="spellStart"/>
-      <w:r>
-        <w:rPr>
-          <w:rStyle w:val="VerbatimChar"/>
-        </w:rPr>
-        <w:t>ConcreteProduct</w:t>
-      </w:r>
-      <w:proofErr w:type="spellEnd"/>
-      <w:r>
-        <w:rPr>
-          <w:rStyle w:val="VerbatimChar"/>
-          <w:lang w:val="ru-RU"/>
-        </w:rPr>
-        <w:t xml:space="preserve"> : </w:t>
-      </w:r>
-      <w:r>
-        <w:rPr>
-          <w:rStyle w:val="VerbatimChar"/>
-        </w:rPr>
-        <w:t>Product</w:t>
-      </w:r>
-      <w:r>
-        <w:rPr>
-          <w:lang w:val="ru-RU"/>
-        </w:rPr>
-        <w:br/>
-      </w:r>
-      <w:r>
-        <w:rPr>
-          <w:rStyle w:val="VerbatimChar"/>
-          <w:lang w:val="ru-RU"/>
-        </w:rPr>
-        <w:t>{</w:t>
-      </w:r>
-      <w:r>
-        <w:rPr>
-          <w:lang w:val="ru-RU"/>
-        </w:rPr>
-        <w:br/>
-      </w:r>
-      <w:r>
-        <w:rPr>
-          <w:rStyle w:val="VerbatimChar"/>
-          <w:lang w:val="ru-RU"/>
-        </w:rPr>
-        <w:t xml:space="preserve">    // Внутренний конструктор не позволит клиентам иерархии</w:t>
-      </w:r>
-      <w:r>
-        <w:rPr>
-          <w:lang w:val="ru-RU"/>
-        </w:rPr>
-        <w:br/>
-      </w:r>
-      <w:r>
-        <w:rPr>
-          <w:rStyle w:val="VerbatimChar"/>
-          <w:lang w:val="ru-RU"/>
-        </w:rPr>
-        <w:t xml:space="preserve">    // создавать объекты напрямую.</w:t>
-      </w:r>
-      <w:r>
-        <w:rPr>
-          <w:lang w:val="ru-RU"/>
-        </w:rPr>
-        <w:br/>
-      </w:r>
-      <w:r>
-        <w:rPr>
-          <w:rStyle w:val="VerbatimChar"/>
-          <w:lang w:val="ru-RU"/>
-        </w:rPr>
-        <w:t xml:space="preserve">    </w:t>
-      </w:r>
-      <w:proofErr w:type="gramStart"/>
-      <w:r>
-        <w:rPr>
-          <w:rStyle w:val="VerbatimChar"/>
-        </w:rPr>
-        <w:t>internal</w:t>
-      </w:r>
-      <w:r>
-        <w:rPr>
-          <w:rStyle w:val="VerbatimChar"/>
-          <w:lang w:val="ru-RU"/>
-        </w:rPr>
-        <w:t xml:space="preserve"> </w:t>
-      </w:r>
-      <w:proofErr w:type="spellStart"/>
-      <w:r>
-        <w:rPr>
-          <w:rStyle w:val="VerbatimChar"/>
-        </w:rPr>
-        <w:t>ConcreteProduct</w:t>
-      </w:r>
-      <w:proofErr w:type="spellEnd"/>
-      <w:r>
-        <w:rPr>
-          <w:rStyle w:val="VerbatimChar"/>
-          <w:lang w:val="ru-RU"/>
-        </w:rPr>
-        <w:t>() {}</w:t>
-      </w:r>
-      <w:r>
-        <w:rPr>
-          <w:lang w:val="ru-RU"/>
-        </w:rPr>
-        <w:br/>
-      </w:r>
-      <w:r>
-        <w:rPr>
-          <w:lang w:val="ru-RU"/>
-        </w:rPr>
-        <w:br/>
-      </w:r>
-      <w:r>
-        <w:rPr>
-          <w:rStyle w:val="VerbatimChar"/>
-          <w:lang w:val="ru-RU"/>
-        </w:rPr>
-        <w:t xml:space="preserve">    </w:t>
-      </w:r>
-      <w:r>
-        <w:rPr>
-          <w:rStyle w:val="VerbatimChar"/>
-        </w:rPr>
-        <w:t>protected</w:t>
-      </w:r>
-      <w:r>
-        <w:rPr>
-          <w:rStyle w:val="VerbatimChar"/>
-          <w:lang w:val="ru-RU"/>
-        </w:rPr>
-        <w:t xml:space="preserve"> </w:t>
-      </w:r>
-      <w:r>
-        <w:rPr>
-          <w:rStyle w:val="VerbatimChar"/>
-        </w:rPr>
-        <w:t>internal</w:t>
-      </w:r>
-      <w:r>
-        <w:rPr>
-          <w:rStyle w:val="VerbatimChar"/>
-          <w:lang w:val="ru-RU"/>
-        </w:rPr>
-        <w:t xml:space="preserve"> </w:t>
-      </w:r>
-      <w:r>
-        <w:rPr>
-          <w:rStyle w:val="VerbatimChar"/>
-        </w:rPr>
-        <w:t>override</w:t>
-      </w:r>
-      <w:r>
-        <w:rPr>
-          <w:rStyle w:val="VerbatimChar"/>
-          <w:lang w:val="ru-RU"/>
-        </w:rPr>
-        <w:t xml:space="preserve"> </w:t>
-      </w:r>
-      <w:r>
-        <w:rPr>
-          <w:rStyle w:val="VerbatimChar"/>
-        </w:rPr>
-        <w:t>void</w:t>
-      </w:r>
-      <w:r>
-        <w:rPr>
-          <w:rStyle w:val="VerbatimChar"/>
-          <w:lang w:val="ru-RU"/>
-        </w:rPr>
-        <w:t xml:space="preserve"> </w:t>
-      </w:r>
-      <w:proofErr w:type="spellStart"/>
-      <w:r>
-        <w:rPr>
-          <w:rStyle w:val="VerbatimChar"/>
-        </w:rPr>
-        <w:t>PostConstruction</w:t>
-      </w:r>
-      <w:proofErr w:type="spellEnd"/>
-      <w:r>
-        <w:rPr>
-          <w:rStyle w:val="VerbatimChar"/>
-          <w:lang w:val="ru-RU"/>
-        </w:rPr>
-        <w:t>()</w:t>
-      </w:r>
-      <w:r>
-        <w:rPr>
-          <w:lang w:val="ru-RU"/>
-        </w:rPr>
-        <w:br/>
-      </w:r>
-      <w:r>
-        <w:rPr>
-          <w:rStyle w:val="VerbatimChar"/>
-          <w:lang w:val="ru-RU"/>
-        </w:rPr>
-        <w:t xml:space="preserve">    {</w:t>
-      </w:r>
-      <w:r>
-        <w:rPr>
-          <w:lang w:val="ru-RU"/>
-        </w:rPr>
-        <w:br/>
-      </w:r>
-      <w:r>
-        <w:rPr>
-          <w:rStyle w:val="VerbatimChar"/>
-          <w:lang w:val="ru-RU"/>
-        </w:rPr>
-        <w:t xml:space="preserve">        </w:t>
-      </w:r>
-      <w:r>
-        <w:rPr>
-          <w:rStyle w:val="VerbatimChar"/>
-        </w:rPr>
-        <w:t>Console</w:t>
-      </w:r>
-      <w:r>
-        <w:rPr>
-          <w:rStyle w:val="VerbatimChar"/>
-          <w:lang w:val="ru-RU"/>
-        </w:rPr>
-        <w:t>.</w:t>
-      </w:r>
-      <w:proofErr w:type="spellStart"/>
-      <w:r>
-        <w:rPr>
-          <w:rStyle w:val="VerbatimChar"/>
-        </w:rPr>
-        <w:t>WriteLine</w:t>
-      </w:r>
-      <w:proofErr w:type="spellEnd"/>
-      <w:r>
-        <w:rPr>
-          <w:rStyle w:val="VerbatimChar"/>
-          <w:lang w:val="ru-RU"/>
-        </w:rPr>
-        <w:t>("</w:t>
-      </w:r>
-      <w:proofErr w:type="spellStart"/>
-      <w:r>
-        <w:rPr>
-          <w:rStyle w:val="VerbatimChar"/>
-        </w:rPr>
-        <w:t>ConcreteProduct</w:t>
-      </w:r>
-      <w:proofErr w:type="spellEnd"/>
-      <w:r>
-        <w:rPr>
-          <w:rStyle w:val="VerbatimChar"/>
-          <w:lang w:val="ru-RU"/>
-        </w:rPr>
-        <w:t xml:space="preserve">: </w:t>
-      </w:r>
-      <w:r>
-        <w:rPr>
-          <w:rStyle w:val="VerbatimChar"/>
-        </w:rPr>
-        <w:t>post</w:t>
-      </w:r>
-      <w:r>
-        <w:rPr>
-          <w:rStyle w:val="VerbatimChar"/>
-          <w:lang w:val="ru-RU"/>
-        </w:rPr>
-        <w:t xml:space="preserve"> </w:t>
-      </w:r>
-      <w:r>
-        <w:rPr>
-          <w:rStyle w:val="VerbatimChar"/>
-        </w:rPr>
-        <w:t>construction</w:t>
-      </w:r>
-      <w:r>
-        <w:rPr>
-          <w:rStyle w:val="VerbatimChar"/>
-          <w:lang w:val="ru-RU"/>
-        </w:rPr>
-        <w:t>");</w:t>
-      </w:r>
-      <w:r>
-        <w:rPr>
-          <w:lang w:val="ru-RU"/>
-        </w:rPr>
-        <w:br/>
-      </w:r>
-      <w:r>
-        <w:rPr>
-          <w:rStyle w:val="VerbatimChar"/>
-          <w:lang w:val="ru-RU"/>
-        </w:rPr>
-        <w:t xml:space="preserve">    }</w:t>
-      </w:r>
-      <w:r>
-        <w:rPr>
-          <w:lang w:val="ru-RU"/>
-        </w:rPr>
-        <w:br/>
-      </w:r>
-      <w:r>
-        <w:rPr>
-          <w:rStyle w:val="VerbatimChar"/>
-          <w:lang w:val="ru-RU"/>
-        </w:rPr>
-        <w:t>}</w:t>
-      </w:r>
-      <w:r>
-        <w:rPr>
-          <w:lang w:val="ru-RU"/>
-        </w:rPr>
-        <w:br/>
-      </w:r>
-      <w:r>
-        <w:rPr>
-          <w:rStyle w:val="VerbatimChar"/>
-          <w:lang w:val="ru-RU"/>
-        </w:rPr>
-        <w:t xml:space="preserve"> </w:t>
-      </w:r>
-      <w:r>
-        <w:rPr>
-          <w:lang w:val="ru-RU"/>
-        </w:rPr>
-        <w:br/>
-      </w:r>
-      <w:r>
-        <w:rPr>
-          <w:rStyle w:val="VerbatimChar"/>
-          <w:lang w:val="ru-RU"/>
-        </w:rPr>
-        <w:t xml:space="preserve">// Единственно законный способ создания объектов семейства </w:t>
-      </w:r>
-      <w:r>
-        <w:rPr>
-          <w:rStyle w:val="VerbatimChar"/>
-        </w:rPr>
-        <w:t>Product</w:t>
-      </w:r>
-      <w:r>
-        <w:rPr>
-          <w:lang w:val="ru-RU"/>
-        </w:rPr>
-        <w:br/>
-      </w:r>
-      <w:r>
-        <w:rPr>
-          <w:rStyle w:val="VerbatimChar"/>
-        </w:rPr>
-        <w:t>public</w:t>
-      </w:r>
-      <w:r>
-        <w:rPr>
-          <w:rStyle w:val="VerbatimChar"/>
-          <w:lang w:val="ru-RU"/>
-        </w:rPr>
-        <w:t xml:space="preserve"> </w:t>
-      </w:r>
-      <w:r>
-        <w:rPr>
-          <w:rStyle w:val="VerbatimChar"/>
-        </w:rPr>
-        <w:t>static</w:t>
-      </w:r>
-      <w:r>
-        <w:rPr>
-          <w:rStyle w:val="VerbatimChar"/>
-          <w:lang w:val="ru-RU"/>
-        </w:rPr>
-        <w:t xml:space="preserve"> </w:t>
-      </w:r>
-      <w:r>
-        <w:rPr>
-          <w:rStyle w:val="VerbatimChar"/>
-        </w:rPr>
-        <w:t>class</w:t>
-      </w:r>
-      <w:r>
-        <w:rPr>
-          <w:rStyle w:val="VerbatimChar"/>
-          <w:lang w:val="ru-RU"/>
-        </w:rPr>
-        <w:t xml:space="preserve"> </w:t>
-      </w:r>
-      <w:proofErr w:type="spellStart"/>
-      <w:r>
-        <w:rPr>
-          <w:rStyle w:val="VerbatimChar"/>
-        </w:rPr>
-        <w:t>ProductFactory</w:t>
-      </w:r>
-      <w:proofErr w:type="spellEnd"/>
-      <w:r>
-        <w:rPr>
-          <w:lang w:val="ru-RU"/>
-        </w:rPr>
-        <w:br/>
-      </w:r>
-      <w:r>
-        <w:rPr>
-          <w:rStyle w:val="VerbatimChar"/>
-          <w:lang w:val="ru-RU"/>
-        </w:rPr>
-        <w:t>{</w:t>
-      </w:r>
-      <w:r>
-        <w:rPr>
-          <w:lang w:val="ru-RU"/>
-        </w:rPr>
-        <w:br/>
-      </w:r>
-      <w:r>
-        <w:rPr>
-          <w:rStyle w:val="VerbatimChar"/>
-          <w:lang w:val="ru-RU"/>
-        </w:rPr>
-        <w:t xml:space="preserve">    </w:t>
-      </w:r>
-      <w:r>
-        <w:rPr>
-          <w:rStyle w:val="VerbatimChar"/>
-        </w:rPr>
-        <w:t>public</w:t>
-      </w:r>
-      <w:r>
-        <w:rPr>
-          <w:rStyle w:val="VerbatimChar"/>
-          <w:lang w:val="ru-RU"/>
-        </w:rPr>
-        <w:t xml:space="preserve"> </w:t>
-      </w:r>
-      <w:r>
-        <w:rPr>
-          <w:rStyle w:val="VerbatimChar"/>
-        </w:rPr>
-        <w:t>static</w:t>
-      </w:r>
-      <w:r>
-        <w:rPr>
-          <w:rStyle w:val="VerbatimChar"/>
-          <w:lang w:val="ru-RU"/>
-        </w:rPr>
-        <w:t xml:space="preserve"> </w:t>
+        <w:t xml:space="preserve">отражение для создания экземпляра типа </w:t>
       </w:r>
       <w:r>
         <w:rPr>
@@ -2533,924 +3831,9 @@
       </w:r>
       <w:r>
         <w:rPr>
-          <w:rStyle w:val="VerbatimChar"/>
-          <w:lang w:val="ru-RU"/>
-        </w:rPr>
-        <w:t xml:space="preserve"> </w:t>
-      </w:r>
-      <w:r>
-        <w:rPr>
-          <w:rStyle w:val="VerbatimChar"/>
-        </w:rPr>
-        <w:t>Create</w:t>
-      </w:r>
-      <w:r>
-        <w:rPr>
-          <w:rStyle w:val="VerbatimChar"/>
-          <w:lang w:val="ru-RU"/>
-        </w:rPr>
-        <w:t>&lt;</w:t>
-      </w:r>
-      <w:r>
-        <w:rPr>
-          <w:rStyle w:val="VerbatimChar"/>
-        </w:rPr>
-        <w:t>T</w:t>
-      </w:r>
-      <w:r>
-        <w:rPr>
-          <w:rStyle w:val="VerbatimChar"/>
-          <w:lang w:val="ru-RU"/>
-        </w:rPr>
-        <w:t xml:space="preserve">&gt;() </w:t>
-      </w:r>
-      <w:r>
-        <w:rPr>
-          <w:rStyle w:val="VerbatimChar"/>
-        </w:rPr>
-        <w:t>where</w:t>
-      </w:r>
-      <w:r>
-        <w:rPr>
-          <w:rStyle w:val="VerbatimChar"/>
-          <w:lang w:val="ru-RU"/>
-        </w:rPr>
-        <w:t xml:space="preserve"> </w:t>
-      </w:r>
-      <w:r>
-        <w:rPr>
-          <w:rStyle w:val="VerbatimChar"/>
-        </w:rPr>
-        <w:t>T</w:t>
-      </w:r>
-      <w:r>
-        <w:rPr>
-          <w:rStyle w:val="VerbatimChar"/>
-          <w:lang w:val="ru-RU"/>
-        </w:rPr>
-        <w:t xml:space="preserve"> : </w:t>
-      </w:r>
-      <w:r>
-        <w:rPr>
-          <w:rStyle w:val="VerbatimChar"/>
-        </w:rPr>
-        <w:t>Product</w:t>
-      </w:r>
-      <w:r>
-        <w:rPr>
-          <w:rStyle w:val="VerbatimChar"/>
-          <w:lang w:val="ru-RU"/>
-        </w:rPr>
-        <w:t xml:space="preserve">, </w:t>
-      </w:r>
-      <w:r>
-        <w:rPr>
-          <w:rStyle w:val="VerbatimChar"/>
-        </w:rPr>
-        <w:t>new</w:t>
-      </w:r>
-      <w:r>
-        <w:rPr>
-          <w:rStyle w:val="VerbatimChar"/>
-          <w:lang w:val="ru-RU"/>
-        </w:rPr>
-        <w:t>()</w:t>
-      </w:r>
-      <w:r>
-        <w:rPr>
-          <w:lang w:val="ru-RU"/>
-        </w:rPr>
-        <w:br/>
-      </w:r>
-      <w:r>
-        <w:rPr>
-          <w:rStyle w:val="VerbatimChar"/>
-          <w:lang w:val="ru-RU"/>
-        </w:rPr>
-        <w:t xml:space="preserve">    {</w:t>
-      </w:r>
-      <w:r>
-        <w:rPr>
-          <w:lang w:val="ru-RU"/>
-        </w:rPr>
-        <w:br/>
-      </w:r>
-      <w:r>
-        <w:rPr>
-          <w:rStyle w:val="VerbatimChar"/>
-          <w:lang w:val="ru-RU"/>
-        </w:rPr>
-        <w:t xml:space="preserve">        </w:t>
-      </w:r>
-      <w:r>
-        <w:rPr>
-          <w:rStyle w:val="VerbatimChar"/>
-        </w:rPr>
-        <w:t>try</w:t>
-      </w:r>
-      <w:r>
-        <w:rPr>
-          <w:lang w:val="ru-RU"/>
-        </w:rPr>
-        <w:br/>
-      </w:r>
-      <w:r>
-        <w:rPr>
-          <w:rStyle w:val="VerbatimChar"/>
-          <w:lang w:val="ru-RU"/>
-        </w:rPr>
-        <w:t xml:space="preserve">        {</w:t>
-      </w:r>
-      <w:r>
-        <w:rPr>
-          <w:lang w:val="ru-RU"/>
-        </w:rPr>
-        <w:br/>
-      </w:r>
-      <w:r>
-        <w:rPr>
-          <w:rStyle w:val="VerbatimChar"/>
-          <w:lang w:val="ru-RU"/>
-        </w:rPr>
-        <w:t xml:space="preserve">            </w:t>
-      </w:r>
-      <w:proofErr w:type="spellStart"/>
-      <w:r>
-        <w:rPr>
-          <w:rStyle w:val="VerbatimChar"/>
-        </w:rPr>
-        <w:t>var</w:t>
-      </w:r>
-      <w:proofErr w:type="spellEnd"/>
-      <w:r>
-        <w:rPr>
-          <w:rStyle w:val="VerbatimChar"/>
-          <w:lang w:val="ru-RU"/>
-        </w:rPr>
-        <w:t xml:space="preserve"> </w:t>
-      </w:r>
-      <w:r>
-        <w:rPr>
-          <w:rStyle w:val="VerbatimChar"/>
-        </w:rPr>
-        <w:t>t</w:t>
-      </w:r>
-      <w:r>
-        <w:rPr>
-          <w:rStyle w:val="VerbatimChar"/>
-          <w:lang w:val="ru-RU"/>
-        </w:rPr>
-        <w:t xml:space="preserve"> = </w:t>
-      </w:r>
-      <w:r>
-        <w:rPr>
-          <w:rStyle w:val="VerbatimChar"/>
-        </w:rPr>
-        <w:t>new</w:t>
-      </w:r>
-      <w:r>
-        <w:rPr>
-          <w:rStyle w:val="VerbatimChar"/>
-          <w:lang w:val="ru-RU"/>
-        </w:rPr>
-        <w:t xml:space="preserve"> </w:t>
-      </w:r>
-      <w:r>
-        <w:rPr>
-          <w:rStyle w:val="VerbatimChar"/>
-        </w:rPr>
-        <w:t>T</w:t>
-      </w:r>
-      <w:r>
-        <w:rPr>
-          <w:rStyle w:val="VerbatimChar"/>
-          <w:lang w:val="ru-RU"/>
-        </w:rPr>
-        <w:t>();</w:t>
-      </w:r>
-      <w:r>
-        <w:rPr>
-          <w:lang w:val="ru-RU"/>
-        </w:rPr>
-        <w:br/>
-      </w:r>
-      <w:r>
-        <w:rPr>
-          <w:rStyle w:val="VerbatimChar"/>
-          <w:lang w:val="ru-RU"/>
-        </w:rPr>
-        <w:t xml:space="preserve">            // Вызываем постобработку</w:t>
-      </w:r>
-      <w:r>
-        <w:rPr>
-          <w:lang w:val="ru-RU"/>
-        </w:rPr>
-        <w:br/>
-      </w:r>
-      <w:r>
-        <w:rPr>
-          <w:rStyle w:val="VerbatimChar"/>
-          <w:lang w:val="ru-RU"/>
-        </w:rPr>
-        <w:t xml:space="preserve">            </w:t>
-      </w:r>
-      <w:r>
-        <w:rPr>
-          <w:rStyle w:val="VerbatimChar"/>
-        </w:rPr>
-        <w:t>t</w:t>
-      </w:r>
-      <w:r>
-        <w:rPr>
-          <w:rStyle w:val="VerbatimChar"/>
-          <w:lang w:val="ru-RU"/>
-        </w:rPr>
-        <w:t>.</w:t>
-      </w:r>
-      <w:proofErr w:type="spellStart"/>
-      <w:r>
-        <w:rPr>
-          <w:rStyle w:val="VerbatimChar"/>
-        </w:rPr>
-        <w:t>PostConstruction</w:t>
-      </w:r>
-      <w:proofErr w:type="spellEnd"/>
-      <w:r>
-        <w:rPr>
-          <w:rStyle w:val="VerbatimChar"/>
-          <w:lang w:val="ru-RU"/>
-        </w:rPr>
-        <w:t>();</w:t>
-      </w:r>
-      <w:r>
-        <w:rPr>
-          <w:lang w:val="ru-RU"/>
-        </w:rPr>
-        <w:br/>
-      </w:r>
-      <w:r>
-        <w:rPr>
-          <w:rStyle w:val="VerbatimChar"/>
-          <w:lang w:val="ru-RU"/>
-        </w:rPr>
-        <w:t xml:space="preserve"> </w:t>
-      </w:r>
-      <w:r>
-        <w:rPr>
-          <w:lang w:val="ru-RU"/>
-        </w:rPr>
-        <w:br/>
-      </w:r>
-      <w:r>
-        <w:rPr>
-          <w:rStyle w:val="VerbatimChar"/>
-          <w:lang w:val="ru-RU"/>
-        </w:rPr>
-        <w:t xml:space="preserve">            </w:t>
-      </w:r>
-      <w:r>
-        <w:rPr>
-          <w:rStyle w:val="VerbatimChar"/>
-        </w:rPr>
-        <w:t>return</w:t>
-      </w:r>
-      <w:r>
-        <w:rPr>
-          <w:rStyle w:val="VerbatimChar"/>
-          <w:lang w:val="ru-RU"/>
-        </w:rPr>
-        <w:t xml:space="preserve"> </w:t>
-      </w:r>
-      <w:r>
-        <w:rPr>
-          <w:rStyle w:val="VerbatimChar"/>
-        </w:rPr>
-        <w:t>t</w:t>
-      </w:r>
-      <w:r>
-        <w:rPr>
-          <w:rStyle w:val="VerbatimChar"/>
-          <w:lang w:val="ru-RU"/>
-        </w:rPr>
-        <w:t>;</w:t>
-      </w:r>
-      <w:r>
-        <w:rPr>
-          <w:lang w:val="ru-RU"/>
-        </w:rPr>
-        <w:br/>
-      </w:r>
-      <w:r>
-        <w:rPr>
-          <w:rStyle w:val="VerbatimChar"/>
-          <w:lang w:val="ru-RU"/>
-        </w:rPr>
-        <w:t xml:space="preserve">        }</w:t>
-      </w:r>
-      <w:r>
-        <w:rPr>
-          <w:lang w:val="ru-RU"/>
-        </w:rPr>
-        <w:br/>
-      </w:r>
-      <w:r>
-        <w:rPr>
-          <w:rStyle w:val="VerbatimChar"/>
-          <w:lang w:val="ru-RU"/>
-        </w:rPr>
-        <w:t xml:space="preserve">        </w:t>
-      </w:r>
-      <w:r>
-        <w:rPr>
-          <w:rStyle w:val="VerbatimChar"/>
-        </w:rPr>
-        <w:t>catch</w:t>
-      </w:r>
-      <w:r>
-        <w:rPr>
-          <w:rStyle w:val="VerbatimChar"/>
-          <w:lang w:val="ru-RU"/>
-        </w:rPr>
-        <w:t xml:space="preserve"> (</w:t>
-      </w:r>
-      <w:proofErr w:type="spellStart"/>
-      <w:r>
-        <w:rPr>
-          <w:rStyle w:val="VerbatimChar"/>
-        </w:rPr>
-        <w:t>TargetInvocationException</w:t>
-      </w:r>
-      <w:proofErr w:type="spellEnd"/>
-      <w:r>
-        <w:rPr>
-          <w:rStyle w:val="VerbatimChar"/>
-          <w:lang w:val="ru-RU"/>
-        </w:rPr>
-        <w:t xml:space="preserve"> </w:t>
-      </w:r>
-      <w:r>
-        <w:rPr>
-          <w:rStyle w:val="VerbatimChar"/>
-        </w:rPr>
-        <w:t>e</w:t>
-      </w:r>
-      <w:r>
-        <w:rPr>
-          <w:rStyle w:val="VerbatimChar"/>
-          <w:lang w:val="ru-RU"/>
-        </w:rPr>
-        <w:t>)</w:t>
-      </w:r>
-      <w:r>
-        <w:rPr>
-          <w:lang w:val="ru-RU"/>
-        </w:rPr>
-        <w:br/>
-      </w:r>
-      <w:r>
-        <w:rPr>
-          <w:rStyle w:val="VerbatimChar"/>
-          <w:lang w:val="ru-RU"/>
-        </w:rPr>
-        <w:t xml:space="preserve">        {</w:t>
-      </w:r>
-      <w:r>
-        <w:rPr>
-          <w:lang w:val="ru-RU"/>
-        </w:rPr>
-        <w:br/>
-      </w:r>
-      <w:r>
-        <w:rPr>
-          <w:rStyle w:val="VerbatimChar"/>
-          <w:lang w:val="ru-RU"/>
-        </w:rPr>
-        <w:t xml:space="preserve">            // "разворачиваем" исключение и бросаем исходное</w:t>
-      </w:r>
-      <w:r>
-        <w:rPr>
-          <w:lang w:val="ru-RU"/>
-        </w:rPr>
-        <w:br/>
-      </w:r>
-      <w:r>
-        <w:rPr>
-          <w:rStyle w:val="VerbatimChar"/>
-          <w:lang w:val="ru-RU"/>
-        </w:rPr>
-        <w:t xml:space="preserve">            </w:t>
-      </w:r>
-      <w:proofErr w:type="spellStart"/>
-      <w:r>
-        <w:rPr>
-          <w:rStyle w:val="VerbatimChar"/>
-        </w:rPr>
-        <w:t>var</w:t>
-      </w:r>
-      <w:proofErr w:type="spellEnd"/>
-      <w:r>
-        <w:rPr>
-          <w:rStyle w:val="VerbatimChar"/>
-          <w:lang w:val="ru-RU"/>
-        </w:rPr>
-        <w:t xml:space="preserve"> </w:t>
-      </w:r>
-      <w:proofErr w:type="spellStart"/>
-      <w:r>
-        <w:rPr>
-          <w:rStyle w:val="VerbatimChar"/>
-        </w:rPr>
-        <w:t>edi</w:t>
-      </w:r>
-      <w:proofErr w:type="spellEnd"/>
-      <w:r>
-        <w:rPr>
-          <w:rStyle w:val="VerbatimChar"/>
-          <w:lang w:val="ru-RU"/>
-        </w:rPr>
-        <w:t xml:space="preserve"> = </w:t>
-      </w:r>
-      <w:proofErr w:type="spellStart"/>
-      <w:r>
-        <w:rPr>
-          <w:rStyle w:val="VerbatimChar"/>
-        </w:rPr>
-        <w:t>ExceptionDispatchInfo</w:t>
-      </w:r>
-      <w:proofErr w:type="spellEnd"/>
-      <w:r>
-        <w:rPr>
-          <w:rStyle w:val="VerbatimChar"/>
-          <w:lang w:val="ru-RU"/>
-        </w:rPr>
-        <w:t>.</w:t>
-      </w:r>
-      <w:r>
-        <w:rPr>
-          <w:rStyle w:val="VerbatimChar"/>
-        </w:rPr>
-        <w:t>Capture</w:t>
-      </w:r>
-      <w:r>
-        <w:rPr>
-          <w:rStyle w:val="VerbatimChar"/>
-          <w:lang w:val="ru-RU"/>
-        </w:rPr>
-        <w:t>(</w:t>
-      </w:r>
-      <w:r>
-        <w:rPr>
-          <w:rStyle w:val="VerbatimChar"/>
-        </w:rPr>
-        <w:t>e</w:t>
-      </w:r>
-      <w:r>
-        <w:rPr>
-          <w:rStyle w:val="VerbatimChar"/>
-          <w:lang w:val="ru-RU"/>
-        </w:rPr>
-        <w:t>.</w:t>
-      </w:r>
-      <w:proofErr w:type="spellStart"/>
-      <w:r>
-        <w:rPr>
-          <w:rStyle w:val="VerbatimChar"/>
-        </w:rPr>
-        <w:t>InnerException</w:t>
-      </w:r>
-      <w:proofErr w:type="spellEnd"/>
-      <w:r>
-        <w:rPr>
-          <w:rStyle w:val="VerbatimChar"/>
-          <w:lang w:val="ru-RU"/>
-        </w:rPr>
-        <w:t>);</w:t>
-      </w:r>
-      <w:r>
-        <w:rPr>
-          <w:lang w:val="ru-RU"/>
-        </w:rPr>
-        <w:br/>
-      </w:r>
-      <w:r>
-        <w:rPr>
-          <w:rStyle w:val="VerbatimChar"/>
-          <w:lang w:val="ru-RU"/>
-        </w:rPr>
-        <w:t xml:space="preserve">            </w:t>
-      </w:r>
-      <w:proofErr w:type="spellStart"/>
-      <w:r>
-        <w:rPr>
-          <w:rStyle w:val="VerbatimChar"/>
-        </w:rPr>
-        <w:t>edi</w:t>
-      </w:r>
-      <w:proofErr w:type="spellEnd"/>
-      <w:r>
-        <w:rPr>
-          <w:rStyle w:val="VerbatimChar"/>
-          <w:lang w:val="ru-RU"/>
-        </w:rPr>
-        <w:t>.</w:t>
-      </w:r>
-      <w:r>
-        <w:rPr>
-          <w:rStyle w:val="VerbatimChar"/>
-        </w:rPr>
-        <w:t>Throw</w:t>
-      </w:r>
-      <w:r>
-        <w:rPr>
-          <w:rStyle w:val="VerbatimChar"/>
-          <w:lang w:val="ru-RU"/>
-        </w:rPr>
-        <w:t>();</w:t>
-      </w:r>
-      <w:r>
-        <w:rPr>
-          <w:lang w:val="ru-RU"/>
-        </w:rPr>
-        <w:br/>
-      </w:r>
-      <w:r>
-        <w:rPr>
-          <w:rStyle w:val="VerbatimChar"/>
-          <w:lang w:val="ru-RU"/>
-        </w:rPr>
-        <w:t xml:space="preserve">            // эта точка недостижима, но компилятор об этом не знает!</w:t>
-      </w:r>
-      <w:r>
-        <w:rPr>
-          <w:lang w:val="ru-RU"/>
-        </w:rPr>
-        <w:br/>
-      </w:r>
-      <w:r>
-        <w:rPr>
-          <w:rStyle w:val="VerbatimChar"/>
-          <w:lang w:val="ru-RU"/>
-        </w:rPr>
-        <w:t xml:space="preserve">            </w:t>
-      </w:r>
-      <w:r>
-        <w:rPr>
-          <w:rStyle w:val="VerbatimChar"/>
-        </w:rPr>
-        <w:t>return</w:t>
-      </w:r>
-      <w:r>
-        <w:rPr>
-          <w:rStyle w:val="VerbatimChar"/>
-          <w:lang w:val="ru-RU"/>
-        </w:rPr>
-        <w:t xml:space="preserve"> </w:t>
-      </w:r>
-      <w:r>
-        <w:rPr>
-          <w:rStyle w:val="VerbatimChar"/>
-        </w:rPr>
-        <w:t>default</w:t>
-      </w:r>
-      <w:r>
-        <w:rPr>
-          <w:rStyle w:val="VerbatimChar"/>
-          <w:lang w:val="ru-RU"/>
-        </w:rPr>
-        <w:t>(</w:t>
-      </w:r>
-      <w:r>
-        <w:rPr>
-          <w:rStyle w:val="VerbatimChar"/>
-        </w:rPr>
-        <w:t>T</w:t>
-      </w:r>
-      <w:r>
-        <w:rPr>
-          <w:rStyle w:val="VerbatimChar"/>
-          <w:lang w:val="ru-RU"/>
-        </w:rPr>
-        <w:t>);</w:t>
-      </w:r>
-      <w:r>
-        <w:rPr>
-          <w:lang w:val="ru-RU"/>
-        </w:rPr>
-        <w:br/>
-      </w:r>
-      <w:r>
-        <w:rPr>
-          <w:rStyle w:val="VerbatimChar"/>
-          <w:lang w:val="ru-RU"/>
-        </w:rPr>
-        <w:t xml:space="preserve">        }</w:t>
-      </w:r>
-      <w:r>
-        <w:rPr>
-          <w:lang w:val="ru-RU"/>
-        </w:rPr>
-        <w:br/>
-      </w:r>
-      <w:r>
-        <w:rPr>
-          <w:rStyle w:val="VerbatimChar"/>
-          <w:lang w:val="ru-RU"/>
-        </w:rPr>
-        <w:t xml:space="preserve">    }</w:t>
-      </w:r>
-      <w:r>
-        <w:rPr>
-          <w:lang w:val="ru-RU"/>
-        </w:rPr>
-        <w:br/>
-      </w:r>
-      <w:r>
-        <w:rPr>
-          <w:rStyle w:val="VerbatimChar"/>
-          <w:lang w:val="ru-RU"/>
-        </w:rPr>
-        <w:t>}</w:t>
-      </w:r>
-      <w:proofErr w:type="gramEnd"/>
-    </w:p>
-    <w:p>
-      <w:pPr>
-        <w:rPr>
-          <w:lang w:val="ru-RU"/>
-        </w:rPr>
-      </w:pPr>
-      <w:r>
-        <w:rPr>
-          <w:lang w:val="ru-RU"/>
-        </w:rPr>
-        <w:t>Листинг 3.3 - Обобщенный фабричный метод</w:t>
-      </w:r>
-    </w:p>
-    <w:p>
-      <w:pPr>
-        <w:rPr>
-          <w:lang w:val="ru-RU"/>
-        </w:rPr>
-      </w:pPr>
-      <w:r>
-        <w:rPr>
-          <w:lang w:val="ru-RU"/>
-        </w:rPr>
-        <w:t>Пример использования:</w:t>
-      </w:r>
-    </w:p>
-    <w:p>
-      <w:pPr>
-        <w:pStyle w:val="SourceCode"/>
-      </w:pPr>
-      <w:proofErr w:type="spellStart"/>
-      <w:proofErr w:type="gramStart"/>
-      <w:r>
-        <w:rPr>
-          <w:rStyle w:val="VerbatimChar"/>
-        </w:rPr>
-        <w:t>var</w:t>
-      </w:r>
-      <w:proofErr w:type="spellEnd"/>
-      <w:proofErr w:type="gramEnd"/>
-      <w:r>
-        <w:rPr>
-          <w:rStyle w:val="VerbatimChar"/>
-        </w:rPr>
-        <w:t xml:space="preserve"> </w:t>
-      </w:r>
-      <w:r>
-        <w:rPr>
-          <w:rStyle w:val="VerbatimChar"/>
-        </w:rPr>
-        <w:t>p</w:t>
-      </w:r>
-      <w:r>
-        <w:rPr>
-          <w:rStyle w:val="VerbatimChar"/>
-        </w:rPr>
-        <w:t xml:space="preserve">1 = </w:t>
-      </w:r>
-      <w:proofErr w:type="spellStart"/>
-      <w:r>
-        <w:rPr>
-          <w:rStyle w:val="VerbatimChar"/>
-        </w:rPr>
-        <w:t>ProductFactory</w:t>
-      </w:r>
-      <w:r>
-        <w:rPr>
-          <w:rStyle w:val="VerbatimChar"/>
-        </w:rPr>
-        <w:t>.</w:t>
-      </w:r>
-      <w:r>
-        <w:rPr>
-          <w:rStyle w:val="VerbatimChar"/>
-        </w:rPr>
-        <w:t>Create</w:t>
-      </w:r>
-      <w:proofErr w:type="spellEnd"/>
-      <w:r>
-        <w:rPr>
-          <w:rStyle w:val="VerbatimChar"/>
-        </w:rPr>
-        <w:t>&lt;</w:t>
-      </w:r>
-      <w:proofErr w:type="spellStart"/>
-      <w:r>
-        <w:rPr>
-          <w:rStyle w:val="VerbatimChar"/>
-        </w:rPr>
-        <w:t>ConcreteProduct</w:t>
-      </w:r>
-      <w:proofErr w:type="spellEnd"/>
-      <w:r>
-        <w:rPr>
-          <w:rStyle w:val="VerbatimChar"/>
-        </w:rPr>
-        <w:t>&gt;();</w:t>
-      </w:r>
-      <w:r>
-        <w:br/>
-      </w:r>
-      <w:proofErr w:type="spellStart"/>
-      <w:r>
-        <w:rPr>
-          <w:rStyle w:val="VerbatimChar"/>
-        </w:rPr>
-        <w:t>var</w:t>
-      </w:r>
-      <w:proofErr w:type="spellEnd"/>
-      <w:r>
-        <w:rPr>
-          <w:rStyle w:val="VerbatimChar"/>
-        </w:rPr>
-        <w:t xml:space="preserve"> </w:t>
-      </w:r>
-      <w:r>
-        <w:rPr>
-          <w:rStyle w:val="VerbatimChar"/>
-        </w:rPr>
-        <w:t>p</w:t>
-      </w:r>
-      <w:r>
-        <w:rPr>
-          <w:rStyle w:val="VerbatimChar"/>
-        </w:rPr>
-        <w:t xml:space="preserve">2 = </w:t>
-      </w:r>
-      <w:proofErr w:type="spellStart"/>
-      <w:r>
-        <w:rPr>
-          <w:rStyle w:val="VerbatimChar"/>
-        </w:rPr>
-        <w:t>ProductFactory</w:t>
-      </w:r>
-      <w:r>
-        <w:rPr>
-          <w:rStyle w:val="VerbatimChar"/>
-        </w:rPr>
-        <w:t>.</w:t>
-      </w:r>
-      <w:r>
-        <w:rPr>
-          <w:rStyle w:val="VerbatimChar"/>
-        </w:rPr>
-        <w:t>Create</w:t>
-      </w:r>
-      <w:proofErr w:type="spellEnd"/>
-      <w:r>
-        <w:rPr>
-          <w:rStyle w:val="VerbatimChar"/>
-        </w:rPr>
-        <w:t>&lt;</w:t>
-      </w:r>
-      <w:proofErr w:type="spellStart"/>
-      <w:r>
-        <w:rPr>
-          <w:rStyle w:val="VerbatimChar"/>
-        </w:rPr>
-        <w:t>AnotherProduct</w:t>
-      </w:r>
-      <w:proofErr w:type="spellEnd"/>
-      <w:r>
-        <w:rPr>
-          <w:rStyle w:val="VerbatimChar"/>
-        </w:rPr>
-        <w:t>&gt;();</w:t>
-      </w:r>
-    </w:p>
-    <w:p>
-      <w:pPr>
-        <w:rPr>
-          <w:lang w:val="ru-RU"/>
-        </w:rPr>
-      </w:pPr>
-      <w:r>
-        <w:rPr>
-          <w:lang w:val="ru-RU"/>
-        </w:rPr>
-        <w:t>Листинг 3.4 - Пример использования обобщенного фабричного метода</w:t>
-      </w:r>
-    </w:p>
-    <w:p>
-      <w:pPr>
-        <w:rPr>
-          <w:lang w:val="ru-RU"/>
-        </w:rPr>
-      </w:pPr>
-      <w:r>
-        <w:rPr>
-          <w:lang w:val="ru-RU"/>
-        </w:rPr>
-        <w:t xml:space="preserve">Обратите внимание на реализацию метода </w:t>
-      </w:r>
-      <w:r>
-        <w:rPr>
-          <w:rStyle w:val="VerbatimChar"/>
-        </w:rPr>
-        <w:t>Create</w:t>
-      </w:r>
-      <w:r>
-        <w:rPr>
-          <w:lang w:val="ru-RU"/>
-        </w:rPr>
-        <w:t xml:space="preserve"> и на перехват </w:t>
-      </w:r>
-      <w:proofErr w:type="spellStart"/>
-      <w:r>
-        <w:rPr>
-          <w:rStyle w:val="VerbatimChar"/>
-        </w:rPr>
-        <w:t>TargetInvocationException</w:t>
-      </w:r>
-      <w:proofErr w:type="spellEnd"/>
-      <w:r>
-        <w:rPr>
-          <w:lang w:val="ru-RU"/>
-        </w:rPr>
-        <w:t xml:space="preserve">. Поскольку конструкция вида </w:t>
-      </w:r>
-      <w:r>
-        <w:rPr>
-          <w:rStyle w:val="VerbatimChar"/>
-        </w:rPr>
-        <w:t>new</w:t>
-      </w:r>
-      <w:r>
-        <w:rPr>
-          <w:rStyle w:val="VerbatimChar"/>
-          <w:lang w:val="ru-RU"/>
-        </w:rPr>
-        <w:t xml:space="preserve"> </w:t>
-      </w:r>
-      <w:proofErr w:type="gramStart"/>
-      <w:r>
-        <w:rPr>
-          <w:rStyle w:val="VerbatimChar"/>
-        </w:rPr>
-        <w:t>T</w:t>
-      </w:r>
-      <w:r>
-        <w:rPr>
-          <w:rStyle w:val="VerbatimChar"/>
-          <w:lang w:val="ru-RU"/>
-        </w:rPr>
-        <w:t>(</w:t>
-      </w:r>
-      <w:proofErr w:type="gramEnd"/>
-      <w:r>
-        <w:rPr>
-          <w:rStyle w:val="VerbatimChar"/>
-          <w:lang w:val="ru-RU"/>
-        </w:rPr>
-        <w:t>)</w:t>
-      </w:r>
-      <w:r>
-        <w:rPr>
-          <w:lang w:val="ru-RU"/>
-        </w:rPr>
-        <w:t xml:space="preserve"> использует отражение для создания экземпляра типа </w:t>
-      </w:r>
-      <w:r>
-        <w:rPr>
-          <w:rStyle w:val="VerbatimChar"/>
-        </w:rPr>
-        <w:t>T</w:t>
-      </w:r>
-      <w:r>
-        <w:rPr>
-          <w:lang w:val="ru-RU"/>
-        </w:rPr>
-        <w:t xml:space="preserve">, то в случае возникновения исключения </w:t>
-      </w:r>
-      <w:r>
-        <w:rPr>
-          <w:lang w:val="ru-RU"/>
-        </w:rPr>
-        <w:lastRenderedPageBreak/>
-        <w:t xml:space="preserve">в конструкторе типа </w:t>
+          <w:lang w:val="ru-RU"/>
+        </w:rPr>
+        <w:t xml:space="preserve">, то в случае возникновения исключения в конструкторе типа </w:t>
       </w:r>
       <w:r>
         <w:rPr>
@@ -3804,15 +4187,7 @@
         <w:rPr>
           <w:lang w:val="ru-RU"/>
         </w:rPr>
-        <w:t>Давайте вернемся к рассмотренному ранее при</w:t>
-      </w:r>
-      <w:bookmarkStart w:id="11" w:name="_GoBack"/>
-      <w:bookmarkEnd w:id="11"/>
-      <w:r>
-        <w:rPr>
-          <w:lang w:val="ru-RU"/>
-        </w:rPr>
-        <w:t xml:space="preserve">меру с классами </w:t>
+        <w:t xml:space="preserve">Давайте вернемся к рассмотренному ранее примеру с классами </w:t>
       </w:r>
       <w:proofErr w:type="spellStart"/>
       <w:r>
@@ -3900,6 +4275,9 @@
         <w:t xml:space="preserve"> </w:t>
       </w:r>
       <w:r>
+        <w:rPr>
+          <w:lang w:val="ru-RU"/>
+        </w:rPr>
         <w:t>(рис. 3.4)</w:t>
       </w:r>
       <w:r>
@@ -4029,7 +4407,19 @@
         <w:rPr>
           <w:lang w:val="ru-RU"/>
         </w:rPr>
-        <w:t xml:space="preserve"> для создания нужно экземпляра </w:t>
+        <w:t xml:space="preserve"> для создания нужно</w:t>
+      </w:r>
+      <w:r>
+        <w:rPr>
+          <w:lang w:val="ru-RU"/>
+        </w:rPr>
+        <w:t>го</w:t>
+      </w:r>
+      <w:r>
+        <w:rPr>
+          <w:lang w:val="ru-RU"/>
+        </w:rPr>
+        <w:t xml:space="preserve"> экземпляра </w:t>
       </w:r>
       <w:r>
         <w:rPr>
@@ -4092,8 +4482,8 @@
           <w:lang w:val="ru-RU"/>
         </w:rPr>
       </w:pPr>
-      <w:bookmarkStart w:id="12" w:name="устранение-наследования"/>
-      <w:bookmarkEnd w:id="12"/>
+      <w:bookmarkStart w:id="11" w:name="устранение-наследования"/>
+      <w:bookmarkEnd w:id="11"/>
       <w:r>
         <w:rPr>
           <w:lang w:val="ru-RU"/>
@@ -4580,7 +4970,13 @@
         <w:rPr>
           <w:lang w:val="ru-RU"/>
         </w:rPr>
-        <w:t xml:space="preserve">Листинг 3.5 - Реализация класса </w:t>
+        <w:t>Листинг 3.4</w:t>
+      </w:r>
+      <w:r>
+        <w:rPr>
+          <w:lang w:val="ru-RU"/>
+        </w:rPr>
+        <w:t xml:space="preserve"> - Реализация класса </w:t>
       </w:r>
       <w:proofErr w:type="spellStart"/>
       <w:r>
@@ -4604,259 +5000,259 @@
           <w:lang w:val="ru-RU"/>
         </w:rPr>
       </w:pPr>
-      <w:bookmarkStart w:id="13" w:name="использование-func-в-качестве-фабрики"/>
+      <w:bookmarkStart w:id="12" w:name="использование-func-в-качестве-фабрики"/>
+      <w:bookmarkEnd w:id="12"/>
+      <w:r>
+        <w:rPr>
+          <w:lang w:val="ru-RU"/>
+        </w:rPr>
+        <w:t xml:space="preserve">Использование </w:t>
+      </w:r>
+      <w:proofErr w:type="spellStart"/>
+      <w:r>
+        <w:t>Func</w:t>
+      </w:r>
+      <w:proofErr w:type="spellEnd"/>
+      <w:r>
+        <w:rPr>
+          <w:lang w:val="ru-RU"/>
+        </w:rPr>
+        <w:t xml:space="preserve"> в качестве фабрики</w:t>
+      </w:r>
+    </w:p>
+    <w:p>
+      <w:pPr>
+        <w:rPr>
+          <w:lang w:val="ru-RU"/>
+        </w:rPr>
+      </w:pPr>
+      <w:r>
+        <w:rPr>
+          <w:lang w:val="ru-RU"/>
+        </w:rPr>
+        <w:t xml:space="preserve">В предыдущем разделе, мы использовали </w:t>
+      </w:r>
+      <w:proofErr w:type="spellStart"/>
+      <w:r>
+        <w:rPr>
+          <w:rStyle w:val="VerbatimChar"/>
+        </w:rPr>
+        <w:t>Func</w:t>
+      </w:r>
+      <w:proofErr w:type="spellEnd"/>
+      <w:r>
+        <w:rPr>
+          <w:rStyle w:val="VerbatimChar"/>
+          <w:lang w:val="ru-RU"/>
+        </w:rPr>
+        <w:t>&lt;</w:t>
+      </w:r>
+      <w:r>
+        <w:rPr>
+          <w:rStyle w:val="VerbatimChar"/>
+        </w:rPr>
+        <w:t>Stream</w:t>
+      </w:r>
+      <w:r>
+        <w:rPr>
+          <w:rStyle w:val="VerbatimChar"/>
+          <w:lang w:val="ru-RU"/>
+        </w:rPr>
+        <w:t>&gt;</w:t>
+      </w:r>
+      <w:r>
+        <w:rPr>
+          <w:lang w:val="ru-RU"/>
+        </w:rPr>
+        <w:t xml:space="preserve"> в качестве детали реализации. В некоторых случаях, </w:t>
+      </w:r>
+      <w:proofErr w:type="spellStart"/>
+      <w:r>
+        <w:rPr>
+          <w:rStyle w:val="VerbatimChar"/>
+        </w:rPr>
+        <w:t>Func</w:t>
+      </w:r>
+      <w:proofErr w:type="spellEnd"/>
+      <w:r>
+        <w:rPr>
+          <w:rStyle w:val="VerbatimChar"/>
+          <w:lang w:val="ru-RU"/>
+        </w:rPr>
+        <w:t>&lt;</w:t>
+      </w:r>
+      <w:r>
+        <w:rPr>
+          <w:rStyle w:val="VerbatimChar"/>
+        </w:rPr>
+        <w:t>T</w:t>
+      </w:r>
+      <w:r>
+        <w:rPr>
+          <w:rStyle w:val="VerbatimChar"/>
+          <w:lang w:val="ru-RU"/>
+        </w:rPr>
+        <w:t>&gt;</w:t>
+      </w:r>
+      <w:r>
+        <w:rPr>
+          <w:lang w:val="ru-RU"/>
+        </w:rPr>
+        <w:t xml:space="preserve"> может использоваться в качестве полноценной фабрики и передаваться классу извне его клиентами.</w:t>
+      </w:r>
+    </w:p>
+    <w:p>
+      <w:pPr>
+        <w:rPr>
+          <w:lang w:val="ru-RU"/>
+        </w:rPr>
+      </w:pPr>
+      <w:r>
+        <w:rPr>
+          <w:lang w:val="ru-RU"/>
+        </w:rPr>
+        <w:t>Данный вариант фабрики является допустимым во внутреннем (</w:t>
+      </w:r>
+      <w:r>
+        <w:t>internal</w:t>
+      </w:r>
+      <w:r>
+        <w:rPr>
+          <w:lang w:val="ru-RU"/>
+        </w:rPr>
+        <w:t xml:space="preserve">) коде и только для функций с небольшим числом аргументов. Понять, что делает </w:t>
+      </w:r>
+      <w:proofErr w:type="spellStart"/>
+      <w:r>
+        <w:rPr>
+          <w:rStyle w:val="VerbatimChar"/>
+        </w:rPr>
+        <w:t>Func</w:t>
+      </w:r>
+      <w:proofErr w:type="spellEnd"/>
+      <w:r>
+        <w:rPr>
+          <w:rStyle w:val="VerbatimChar"/>
+          <w:lang w:val="ru-RU"/>
+        </w:rPr>
+        <w:t>&lt;</w:t>
+      </w:r>
+      <w:r>
+        <w:rPr>
+          <w:rStyle w:val="VerbatimChar"/>
+        </w:rPr>
+        <w:t>Stream</w:t>
+      </w:r>
+      <w:r>
+        <w:rPr>
+          <w:rStyle w:val="VerbatimChar"/>
+          <w:lang w:val="ru-RU"/>
+        </w:rPr>
+        <w:t>&gt;</w:t>
+      </w:r>
+      <w:r>
+        <w:rPr>
+          <w:lang w:val="ru-RU"/>
+        </w:rPr>
+        <w:t xml:space="preserve"> довольно просто, но разобраться в назначении </w:t>
+      </w:r>
+      <w:proofErr w:type="spellStart"/>
+      <w:proofErr w:type="gramStart"/>
+      <w:r>
+        <w:rPr>
+          <w:rStyle w:val="VerbatimChar"/>
+        </w:rPr>
+        <w:t>Func</w:t>
+      </w:r>
+      <w:proofErr w:type="spellEnd"/>
+      <w:r>
+        <w:rPr>
+          <w:rStyle w:val="VerbatimChar"/>
+          <w:lang w:val="ru-RU"/>
+        </w:rPr>
+        <w:t>&lt;</w:t>
+      </w:r>
+      <w:proofErr w:type="spellStart"/>
+      <w:proofErr w:type="gramEnd"/>
+      <w:r>
+        <w:rPr>
+          <w:rStyle w:val="VerbatimChar"/>
+        </w:rPr>
+        <w:t>int</w:t>
+      </w:r>
+      <w:proofErr w:type="spellEnd"/>
+      <w:r>
+        <w:rPr>
+          <w:rStyle w:val="VerbatimChar"/>
+          <w:lang w:val="ru-RU"/>
+        </w:rPr>
+        <w:t xml:space="preserve">, </w:t>
+      </w:r>
+      <w:r>
+        <w:rPr>
+          <w:rStyle w:val="VerbatimChar"/>
+        </w:rPr>
+        <w:t>string</w:t>
+      </w:r>
+      <w:r>
+        <w:rPr>
+          <w:rStyle w:val="VerbatimChar"/>
+          <w:lang w:val="ru-RU"/>
+        </w:rPr>
+        <w:t xml:space="preserve">, </w:t>
+      </w:r>
+      <w:proofErr w:type="spellStart"/>
+      <w:r>
+        <w:rPr>
+          <w:rStyle w:val="VerbatimChar"/>
+        </w:rPr>
+        <w:t>int</w:t>
+      </w:r>
+      <w:proofErr w:type="spellEnd"/>
+      <w:r>
+        <w:rPr>
+          <w:rStyle w:val="VerbatimChar"/>
+          <w:lang w:val="ru-RU"/>
+        </w:rPr>
+        <w:t xml:space="preserve">, </w:t>
+      </w:r>
+      <w:proofErr w:type="spellStart"/>
+      <w:r>
+        <w:rPr>
+          <w:rStyle w:val="VerbatimChar"/>
+        </w:rPr>
+        <w:t>ValidationResult</w:t>
+      </w:r>
+      <w:proofErr w:type="spellEnd"/>
+      <w:r>
+        <w:rPr>
+          <w:rStyle w:val="VerbatimChar"/>
+          <w:lang w:val="ru-RU"/>
+        </w:rPr>
+        <w:t xml:space="preserve">&gt; </w:t>
+      </w:r>
+      <w:r>
+        <w:rPr>
+          <w:rStyle w:val="VerbatimChar"/>
+        </w:rPr>
+        <w:t>factory</w:t>
+      </w:r>
+      <w:r>
+        <w:rPr>
+          <w:lang w:val="ru-RU"/>
+        </w:rPr>
+        <w:t xml:space="preserve"> без контекста будет практически невозможно. В случае повторно используемого кода понятность кода является очень важной, поэтому именованная фабрика является более предпочтительным вариантом.</w:t>
+      </w:r>
+    </w:p>
+    <w:p>
+      <w:pPr>
+        <w:pStyle w:val="Heading3"/>
+        <w:rPr>
+          <w:lang w:val="ru-RU"/>
+        </w:rPr>
+      </w:pPr>
+      <w:bookmarkStart w:id="13" w:name="конструктор-vs.-фабричный-метод"/>
       <w:bookmarkEnd w:id="13"/>
-      <w:r>
-        <w:rPr>
-          <w:lang w:val="ru-RU"/>
-        </w:rPr>
-        <w:t xml:space="preserve">Использование </w:t>
-      </w:r>
-      <w:proofErr w:type="spellStart"/>
-      <w:r>
-        <w:t>Func</w:t>
-      </w:r>
-      <w:proofErr w:type="spellEnd"/>
-      <w:r>
-        <w:rPr>
-          <w:lang w:val="ru-RU"/>
-        </w:rPr>
-        <w:t xml:space="preserve"> в качестве фабрики</w:t>
-      </w:r>
-    </w:p>
-    <w:p>
-      <w:pPr>
-        <w:rPr>
-          <w:lang w:val="ru-RU"/>
-        </w:rPr>
-      </w:pPr>
-      <w:r>
-        <w:rPr>
-          <w:lang w:val="ru-RU"/>
-        </w:rPr>
-        <w:t xml:space="preserve">В предыдущем разделе, мы использовали </w:t>
-      </w:r>
-      <w:proofErr w:type="spellStart"/>
-      <w:r>
-        <w:rPr>
-          <w:rStyle w:val="VerbatimChar"/>
-        </w:rPr>
-        <w:t>Func</w:t>
-      </w:r>
-      <w:proofErr w:type="spellEnd"/>
-      <w:r>
-        <w:rPr>
-          <w:rStyle w:val="VerbatimChar"/>
-          <w:lang w:val="ru-RU"/>
-        </w:rPr>
-        <w:t>&lt;</w:t>
-      </w:r>
-      <w:r>
-        <w:rPr>
-          <w:rStyle w:val="VerbatimChar"/>
-        </w:rPr>
-        <w:t>Stream</w:t>
-      </w:r>
-      <w:r>
-        <w:rPr>
-          <w:rStyle w:val="VerbatimChar"/>
-          <w:lang w:val="ru-RU"/>
-        </w:rPr>
-        <w:t>&gt;</w:t>
-      </w:r>
-      <w:r>
-        <w:rPr>
-          <w:lang w:val="ru-RU"/>
-        </w:rPr>
-        <w:t xml:space="preserve"> в качестве детали реализации. В некоторых случаях, </w:t>
-      </w:r>
-      <w:proofErr w:type="spellStart"/>
-      <w:r>
-        <w:rPr>
-          <w:rStyle w:val="VerbatimChar"/>
-        </w:rPr>
-        <w:t>Func</w:t>
-      </w:r>
-      <w:proofErr w:type="spellEnd"/>
-      <w:r>
-        <w:rPr>
-          <w:rStyle w:val="VerbatimChar"/>
-          <w:lang w:val="ru-RU"/>
-        </w:rPr>
-        <w:t>&lt;</w:t>
-      </w:r>
-      <w:r>
-        <w:rPr>
-          <w:rStyle w:val="VerbatimChar"/>
-        </w:rPr>
-        <w:t>T</w:t>
-      </w:r>
-      <w:r>
-        <w:rPr>
-          <w:rStyle w:val="VerbatimChar"/>
-          <w:lang w:val="ru-RU"/>
-        </w:rPr>
-        <w:t>&gt;</w:t>
-      </w:r>
-      <w:r>
-        <w:rPr>
-          <w:lang w:val="ru-RU"/>
-        </w:rPr>
-        <w:t xml:space="preserve"> может использоваться в качестве полноценной фабрики и передаваться классу извне его клиентами.</w:t>
-      </w:r>
-    </w:p>
-    <w:p>
-      <w:pPr>
-        <w:rPr>
-          <w:lang w:val="ru-RU"/>
-        </w:rPr>
-      </w:pPr>
-      <w:r>
-        <w:rPr>
-          <w:lang w:val="ru-RU"/>
-        </w:rPr>
-        <w:t>Данный вариант фабрики является допустимым во внутреннем (</w:t>
-      </w:r>
-      <w:r>
-        <w:t>internal</w:t>
-      </w:r>
-      <w:r>
-        <w:rPr>
-          <w:lang w:val="ru-RU"/>
-        </w:rPr>
-        <w:t xml:space="preserve">) коде и только для функций с небольшим числом аргументов. Понять, что делает </w:t>
-      </w:r>
-      <w:proofErr w:type="spellStart"/>
-      <w:r>
-        <w:rPr>
-          <w:rStyle w:val="VerbatimChar"/>
-        </w:rPr>
-        <w:t>Func</w:t>
-      </w:r>
-      <w:proofErr w:type="spellEnd"/>
-      <w:r>
-        <w:rPr>
-          <w:rStyle w:val="VerbatimChar"/>
-          <w:lang w:val="ru-RU"/>
-        </w:rPr>
-        <w:t>&lt;</w:t>
-      </w:r>
-      <w:r>
-        <w:rPr>
-          <w:rStyle w:val="VerbatimChar"/>
-        </w:rPr>
-        <w:t>Stream</w:t>
-      </w:r>
-      <w:r>
-        <w:rPr>
-          <w:rStyle w:val="VerbatimChar"/>
-          <w:lang w:val="ru-RU"/>
-        </w:rPr>
-        <w:t>&gt;</w:t>
-      </w:r>
-      <w:r>
-        <w:rPr>
-          <w:lang w:val="ru-RU"/>
-        </w:rPr>
-        <w:t xml:space="preserve"> довольно просто, но разобраться в назначении </w:t>
-      </w:r>
-      <w:proofErr w:type="spellStart"/>
-      <w:proofErr w:type="gramStart"/>
-      <w:r>
-        <w:rPr>
-          <w:rStyle w:val="VerbatimChar"/>
-        </w:rPr>
-        <w:t>Func</w:t>
-      </w:r>
-      <w:proofErr w:type="spellEnd"/>
-      <w:r>
-        <w:rPr>
-          <w:rStyle w:val="VerbatimChar"/>
-          <w:lang w:val="ru-RU"/>
-        </w:rPr>
-        <w:t>&lt;</w:t>
-      </w:r>
-      <w:proofErr w:type="spellStart"/>
-      <w:proofErr w:type="gramEnd"/>
-      <w:r>
-        <w:rPr>
-          <w:rStyle w:val="VerbatimChar"/>
-        </w:rPr>
-        <w:t>int</w:t>
-      </w:r>
-      <w:proofErr w:type="spellEnd"/>
-      <w:r>
-        <w:rPr>
-          <w:rStyle w:val="VerbatimChar"/>
-          <w:lang w:val="ru-RU"/>
-        </w:rPr>
-        <w:t xml:space="preserve">, </w:t>
-      </w:r>
-      <w:r>
-        <w:rPr>
-          <w:rStyle w:val="VerbatimChar"/>
-        </w:rPr>
-        <w:t>string</w:t>
-      </w:r>
-      <w:r>
-        <w:rPr>
-          <w:rStyle w:val="VerbatimChar"/>
-          <w:lang w:val="ru-RU"/>
-        </w:rPr>
-        <w:t xml:space="preserve">, </w:t>
-      </w:r>
-      <w:proofErr w:type="spellStart"/>
-      <w:r>
-        <w:rPr>
-          <w:rStyle w:val="VerbatimChar"/>
-        </w:rPr>
-        <w:t>int</w:t>
-      </w:r>
-      <w:proofErr w:type="spellEnd"/>
-      <w:r>
-        <w:rPr>
-          <w:rStyle w:val="VerbatimChar"/>
-          <w:lang w:val="ru-RU"/>
-        </w:rPr>
-        <w:t xml:space="preserve">, </w:t>
-      </w:r>
-      <w:proofErr w:type="spellStart"/>
-      <w:r>
-        <w:rPr>
-          <w:rStyle w:val="VerbatimChar"/>
-        </w:rPr>
-        <w:t>ValidationResult</w:t>
-      </w:r>
-      <w:proofErr w:type="spellEnd"/>
-      <w:r>
-        <w:rPr>
-          <w:rStyle w:val="VerbatimChar"/>
-          <w:lang w:val="ru-RU"/>
-        </w:rPr>
-        <w:t xml:space="preserve">&gt; </w:t>
-      </w:r>
-      <w:r>
-        <w:rPr>
-          <w:rStyle w:val="VerbatimChar"/>
-        </w:rPr>
-        <w:t>factory</w:t>
-      </w:r>
-      <w:r>
-        <w:rPr>
-          <w:lang w:val="ru-RU"/>
-        </w:rPr>
-        <w:t xml:space="preserve"> без контекста будет практически невозможно. В случае повторно используемого кода понятность кода является очень важной, поэтому именованная фабрика является более предпочтительным вариантом.</w:t>
-      </w:r>
-    </w:p>
-    <w:p>
-      <w:pPr>
-        <w:pStyle w:val="Heading3"/>
-        <w:rPr>
-          <w:lang w:val="ru-RU"/>
-        </w:rPr>
-      </w:pPr>
-      <w:bookmarkStart w:id="14" w:name="конструктор-vs.-фабричный-метод"/>
-      <w:bookmarkEnd w:id="14"/>
       <w:r>
         <w:rPr>
           <w:lang w:val="ru-RU"/>
@@ -4894,257 +5290,257 @@
           <w:lang w:val="ru-RU"/>
         </w:rPr>
       </w:pPr>
-      <w:bookmarkStart w:id="15" w:name="именованные-конструкторы"/>
+      <w:bookmarkStart w:id="14" w:name="именованные-конструкторы"/>
+      <w:bookmarkEnd w:id="14"/>
+      <w:r>
+        <w:rPr>
+          <w:lang w:val="ru-RU"/>
+        </w:rPr>
+        <w:t>Именованные конструкторы</w:t>
+      </w:r>
+    </w:p>
+    <w:p>
+      <w:pPr>
+        <w:rPr>
+          <w:lang w:val="ru-RU"/>
+        </w:rPr>
+      </w:pPr>
+      <w:r>
+        <w:rPr>
+          <w:lang w:val="ru-RU"/>
+        </w:rPr>
+        <w:t xml:space="preserve">В языке </w:t>
+      </w:r>
+      <w:r>
+        <w:t>C</w:t>
+      </w:r>
+      <w:r>
+        <w:rPr>
+          <w:lang w:val="ru-RU"/>
+        </w:rPr>
+        <w:t xml:space="preserve"># имя конструктора совпадает с именем класса, что делает невозможным использование двух конструкторов с одним набором и типом параметров. Хорошим примером такого ограничения является структура </w:t>
+      </w:r>
+      <w:r>
+        <w:rPr>
+          <w:rStyle w:val="VerbatimChar"/>
+        </w:rPr>
+        <w:t>Timespan</w:t>
+      </w:r>
+      <w:r>
+        <w:rPr>
+          <w:lang w:val="ru-RU"/>
+        </w:rPr>
+        <w:t xml:space="preserve">, которая представляет собой интервал времени. Очень удобно создавать интервал времени по количеству секунд, минут, часов и дней, но сделать несколько конструкторов, каждый из которых принимает один параметр типа </w:t>
+      </w:r>
+      <w:r>
+        <w:rPr>
+          <w:rStyle w:val="VerbatimChar"/>
+        </w:rPr>
+        <w:t>double</w:t>
+      </w:r>
+      <w:r>
+        <w:rPr>
+          <w:lang w:val="ru-RU"/>
+        </w:rPr>
+        <w:t xml:space="preserve"> невозможно. Для этого структура </w:t>
+      </w:r>
+      <w:r>
+        <w:rPr>
+          <w:rStyle w:val="VerbatimChar"/>
+        </w:rPr>
+        <w:t>Timespan</w:t>
+      </w:r>
+      <w:r>
+        <w:rPr>
+          <w:lang w:val="ru-RU"/>
+        </w:rPr>
+        <w:t xml:space="preserve"> содержит набор фабричных методов:</w:t>
+      </w:r>
+    </w:p>
+    <w:p>
+      <w:pPr>
+        <w:pStyle w:val="SourceCode"/>
+      </w:pPr>
+      <w:proofErr w:type="gramStart"/>
+      <w:r>
+        <w:rPr>
+          <w:rStyle w:val="VerbatimChar"/>
+        </w:rPr>
+        <w:t>public</w:t>
+      </w:r>
+      <w:proofErr w:type="gramEnd"/>
+      <w:r>
+        <w:rPr>
+          <w:rStyle w:val="VerbatimChar"/>
+        </w:rPr>
+        <w:t xml:space="preserve"> </w:t>
+      </w:r>
+      <w:proofErr w:type="spellStart"/>
+      <w:r>
+        <w:rPr>
+          <w:rStyle w:val="VerbatimChar"/>
+        </w:rPr>
+        <w:t>struct</w:t>
+      </w:r>
+      <w:proofErr w:type="spellEnd"/>
+      <w:r>
+        <w:rPr>
+          <w:rStyle w:val="VerbatimChar"/>
+        </w:rPr>
+        <w:t xml:space="preserve"> </w:t>
+      </w:r>
+      <w:r>
+        <w:rPr>
+          <w:rStyle w:val="VerbatimChar"/>
+        </w:rPr>
+        <w:t>Timespan</w:t>
+      </w:r>
+      <w:r>
+        <w:br/>
+      </w:r>
+      <w:r>
+        <w:rPr>
+          <w:rStyle w:val="VerbatimChar"/>
+        </w:rPr>
+        <w:t>{</w:t>
+      </w:r>
+      <w:r>
+        <w:br/>
+      </w:r>
+      <w:r>
+        <w:rPr>
+          <w:rStyle w:val="VerbatimChar"/>
+        </w:rPr>
+        <w:t xml:space="preserve">    </w:t>
+      </w:r>
+      <w:r>
+        <w:rPr>
+          <w:rStyle w:val="VerbatimChar"/>
+        </w:rPr>
+        <w:t>public</w:t>
+      </w:r>
+      <w:r>
+        <w:rPr>
+          <w:rStyle w:val="VerbatimChar"/>
+        </w:rPr>
+        <w:t xml:space="preserve"> </w:t>
+      </w:r>
+      <w:r>
+        <w:rPr>
+          <w:rStyle w:val="VerbatimChar"/>
+        </w:rPr>
+        <w:t>Timespan</w:t>
+      </w:r>
+      <w:r>
+        <w:rPr>
+          <w:rStyle w:val="VerbatimChar"/>
+        </w:rPr>
+        <w:t>(</w:t>
+      </w:r>
+      <w:r>
+        <w:rPr>
+          <w:rStyle w:val="VerbatimChar"/>
+        </w:rPr>
+        <w:t>double</w:t>
+      </w:r>
+      <w:r>
+        <w:rPr>
+          <w:rStyle w:val="VerbatimChar"/>
+        </w:rPr>
+        <w:t xml:space="preserve"> </w:t>
+      </w:r>
+      <w:r>
+        <w:rPr>
+          <w:rStyle w:val="VerbatimChar"/>
+        </w:rPr>
+        <w:t>ticks</w:t>
+      </w:r>
+      <w:r>
+        <w:rPr>
+          <w:rStyle w:val="VerbatimChar"/>
+        </w:rPr>
+        <w:t>) { ... }</w:t>
+      </w:r>
+      <w:r>
+        <w:br/>
+      </w:r>
+      <w:r>
+        <w:rPr>
+          <w:rStyle w:val="VerbatimChar"/>
+        </w:rPr>
+        <w:t xml:space="preserve">    </w:t>
+      </w:r>
+      <w:r>
+        <w:rPr>
+          <w:rStyle w:val="VerbatimChar"/>
+        </w:rPr>
+        <w:t xml:space="preserve">public static Timespan </w:t>
+      </w:r>
+      <w:proofErr w:type="spellStart"/>
+      <w:r>
+        <w:rPr>
+          <w:rStyle w:val="VerbatimChar"/>
+        </w:rPr>
+        <w:t>FromMilliseoncds</w:t>
+      </w:r>
+      <w:proofErr w:type="spellEnd"/>
+      <w:r>
+        <w:rPr>
+          <w:rStyle w:val="VerbatimChar"/>
+        </w:rPr>
+        <w:t>(double value) {...}</w:t>
+      </w:r>
+      <w:r>
+        <w:br/>
+      </w:r>
+      <w:r>
+        <w:rPr>
+          <w:rStyle w:val="VerbatimChar"/>
+        </w:rPr>
+        <w:t xml:space="preserve">    public static Timespan FromSeconds(double value) {...}</w:t>
+      </w:r>
+      <w:r>
+        <w:br/>
+      </w:r>
+      <w:r>
+        <w:rPr>
+          <w:rStyle w:val="VerbatimChar"/>
+        </w:rPr>
+        <w:t xml:space="preserve">    public static Timespan FromMinutes(double value) {...}</w:t>
+      </w:r>
+      <w:r>
+        <w:br/>
+      </w:r>
+      <w:r>
+        <w:rPr>
+          <w:rStyle w:val="VerbatimChar"/>
+        </w:rPr>
+        <w:t xml:space="preserve">    // Остальные фабричные методы</w:t>
+      </w:r>
+      <w:r>
+        <w:br/>
+      </w:r>
+      <w:r>
+        <w:rPr>
+          <w:rStyle w:val="VerbatimChar"/>
+        </w:rPr>
+        <w:t>}</w:t>
+      </w:r>
+    </w:p>
+    <w:p>
+      <w:r>
+        <w:t>Листинг 3.5 - Пример фабричных методов в качестве именованных конструкторов</w:t>
+      </w:r>
+    </w:p>
+    <w:p>
+      <w:pPr>
+        <w:pStyle w:val="Heading4"/>
+        <w:rPr>
+          <w:lang w:val="ru-RU"/>
+        </w:rPr>
+      </w:pPr>
+      <w:bookmarkStart w:id="15" w:name="тяжеловесный-процесс-создания"/>
       <w:bookmarkEnd w:id="15"/>
-      <w:r>
-        <w:rPr>
-          <w:lang w:val="ru-RU"/>
-        </w:rPr>
-        <w:t>Именованные конструкторы</w:t>
-      </w:r>
-    </w:p>
-    <w:p>
-      <w:pPr>
-        <w:rPr>
-          <w:lang w:val="ru-RU"/>
-        </w:rPr>
-      </w:pPr>
-      <w:r>
-        <w:rPr>
-          <w:lang w:val="ru-RU"/>
-        </w:rPr>
-        <w:t xml:space="preserve">В языке </w:t>
-      </w:r>
-      <w:r>
-        <w:t>C</w:t>
-      </w:r>
-      <w:r>
-        <w:rPr>
-          <w:lang w:val="ru-RU"/>
-        </w:rPr>
-        <w:t xml:space="preserve"># имя конструктора совпадает с именем класса, что делает невозможным использование двух конструкторов с одним набором и типом параметров. Хорошим примером такого ограничения является структура </w:t>
-      </w:r>
-      <w:r>
-        <w:rPr>
-          <w:rStyle w:val="VerbatimChar"/>
-        </w:rPr>
-        <w:t>Timespan</w:t>
-      </w:r>
-      <w:r>
-        <w:rPr>
-          <w:lang w:val="ru-RU"/>
-        </w:rPr>
-        <w:t xml:space="preserve">, которая представляет собой интервал времени. Очень удобно создавать интервал времени по количеству секунд, минут, часов и дней, но сделать несколько конструкторов, каждый из которых принимает один параметр типа </w:t>
-      </w:r>
-      <w:r>
-        <w:rPr>
-          <w:rStyle w:val="VerbatimChar"/>
-        </w:rPr>
-        <w:t>double</w:t>
-      </w:r>
-      <w:r>
-        <w:rPr>
-          <w:lang w:val="ru-RU"/>
-        </w:rPr>
-        <w:t xml:space="preserve"> невозможно. Для этого структура </w:t>
-      </w:r>
-      <w:r>
-        <w:rPr>
-          <w:rStyle w:val="VerbatimChar"/>
-        </w:rPr>
-        <w:t>Timespan</w:t>
-      </w:r>
-      <w:r>
-        <w:rPr>
-          <w:lang w:val="ru-RU"/>
-        </w:rPr>
-        <w:t xml:space="preserve"> содержит набор фабричных методов:</w:t>
-      </w:r>
-    </w:p>
-    <w:p>
-      <w:pPr>
-        <w:pStyle w:val="SourceCode"/>
-      </w:pPr>
-      <w:proofErr w:type="gramStart"/>
-      <w:r>
-        <w:rPr>
-          <w:rStyle w:val="VerbatimChar"/>
-        </w:rPr>
-        <w:t>public</w:t>
-      </w:r>
-      <w:proofErr w:type="gramEnd"/>
-      <w:r>
-        <w:rPr>
-          <w:rStyle w:val="VerbatimChar"/>
-        </w:rPr>
-        <w:t xml:space="preserve"> </w:t>
-      </w:r>
-      <w:proofErr w:type="spellStart"/>
-      <w:r>
-        <w:rPr>
-          <w:rStyle w:val="VerbatimChar"/>
-        </w:rPr>
-        <w:t>struct</w:t>
-      </w:r>
-      <w:proofErr w:type="spellEnd"/>
-      <w:r>
-        <w:rPr>
-          <w:rStyle w:val="VerbatimChar"/>
-        </w:rPr>
-        <w:t xml:space="preserve"> </w:t>
-      </w:r>
-      <w:r>
-        <w:rPr>
-          <w:rStyle w:val="VerbatimChar"/>
-        </w:rPr>
-        <w:t>Timespan</w:t>
-      </w:r>
-      <w:r>
-        <w:br/>
-      </w:r>
-      <w:r>
-        <w:rPr>
-          <w:rStyle w:val="VerbatimChar"/>
-        </w:rPr>
-        <w:t>{</w:t>
-      </w:r>
-      <w:r>
-        <w:br/>
-      </w:r>
-      <w:r>
-        <w:rPr>
-          <w:rStyle w:val="VerbatimChar"/>
-        </w:rPr>
-        <w:t xml:space="preserve">    </w:t>
-      </w:r>
-      <w:r>
-        <w:rPr>
-          <w:rStyle w:val="VerbatimChar"/>
-        </w:rPr>
-        <w:t>public</w:t>
-      </w:r>
-      <w:r>
-        <w:rPr>
-          <w:rStyle w:val="VerbatimChar"/>
-        </w:rPr>
-        <w:t xml:space="preserve"> </w:t>
-      </w:r>
-      <w:r>
-        <w:rPr>
-          <w:rStyle w:val="VerbatimChar"/>
-        </w:rPr>
-        <w:t>Timespan</w:t>
-      </w:r>
-      <w:r>
-        <w:rPr>
-          <w:rStyle w:val="VerbatimChar"/>
-        </w:rPr>
-        <w:t>(</w:t>
-      </w:r>
-      <w:r>
-        <w:rPr>
-          <w:rStyle w:val="VerbatimChar"/>
-        </w:rPr>
-        <w:t>double</w:t>
-      </w:r>
-      <w:r>
-        <w:rPr>
-          <w:rStyle w:val="VerbatimChar"/>
-        </w:rPr>
-        <w:t xml:space="preserve"> </w:t>
-      </w:r>
-      <w:r>
-        <w:rPr>
-          <w:rStyle w:val="VerbatimChar"/>
-        </w:rPr>
-        <w:t>ticks</w:t>
-      </w:r>
-      <w:r>
-        <w:rPr>
-          <w:rStyle w:val="VerbatimChar"/>
-        </w:rPr>
-        <w:t>) { ... }</w:t>
-      </w:r>
-      <w:r>
-        <w:br/>
-      </w:r>
-      <w:r>
-        <w:rPr>
-          <w:rStyle w:val="VerbatimChar"/>
-        </w:rPr>
-        <w:t xml:space="preserve">    </w:t>
-      </w:r>
-      <w:r>
-        <w:rPr>
-          <w:rStyle w:val="VerbatimChar"/>
-        </w:rPr>
-        <w:t xml:space="preserve">public static Timespan </w:t>
-      </w:r>
-      <w:proofErr w:type="spellStart"/>
-      <w:r>
-        <w:rPr>
-          <w:rStyle w:val="VerbatimChar"/>
-        </w:rPr>
-        <w:t>FromMilliseoncds</w:t>
-      </w:r>
-      <w:proofErr w:type="spellEnd"/>
-      <w:r>
-        <w:rPr>
-          <w:rStyle w:val="VerbatimChar"/>
-        </w:rPr>
-        <w:t>(double value) {...}</w:t>
-      </w:r>
-      <w:r>
-        <w:br/>
-      </w:r>
-      <w:r>
-        <w:rPr>
-          <w:rStyle w:val="VerbatimChar"/>
-        </w:rPr>
-        <w:t xml:space="preserve">    public static Timespan FromSeconds(double value) {...}</w:t>
-      </w:r>
-      <w:r>
-        <w:br/>
-      </w:r>
-      <w:r>
-        <w:rPr>
-          <w:rStyle w:val="VerbatimChar"/>
-        </w:rPr>
-        <w:t xml:space="preserve">    public static Timespan FromMinutes(double value) {...}</w:t>
-      </w:r>
-      <w:r>
-        <w:br/>
-      </w:r>
-      <w:r>
-        <w:rPr>
-          <w:rStyle w:val="VerbatimChar"/>
-        </w:rPr>
-        <w:t xml:space="preserve">    // Остальные фабричные методы</w:t>
-      </w:r>
-      <w:r>
-        <w:br/>
-      </w:r>
-      <w:r>
-        <w:rPr>
-          <w:rStyle w:val="VerbatimChar"/>
-        </w:rPr>
-        <w:t>}</w:t>
-      </w:r>
-    </w:p>
-    <w:p>
-      <w:r>
-        <w:t>Листинг 3.5 - Пример фабричных методов в качестве именованных конструкторов</w:t>
-      </w:r>
-    </w:p>
-    <w:p>
-      <w:pPr>
-        <w:pStyle w:val="Heading4"/>
-        <w:rPr>
-          <w:lang w:val="ru-RU"/>
-        </w:rPr>
-      </w:pPr>
-      <w:bookmarkStart w:id="16" w:name="тяжеловесный-процесс-создания"/>
-      <w:bookmarkEnd w:id="16"/>
       <w:r>
         <w:rPr>
           <w:lang w:val="ru-RU"/>
@@ -5263,26 +5659,79 @@
           <w:lang w:val="ru-RU"/>
         </w:rPr>
       </w:pPr>
-      <w:bookmarkStart w:id="17" w:name="применимость-паттерна-фабричный-метод"/>
+      <w:bookmarkStart w:id="16" w:name="применимость-паттерна-фабричный-метод"/>
+      <w:bookmarkEnd w:id="16"/>
+      <w:r>
+        <w:rPr>
+          <w:lang w:val="ru-RU"/>
+        </w:rPr>
+        <w:t>Применимость паттерна Фабричный Метод</w:t>
+      </w:r>
+    </w:p>
+    <w:p>
+      <w:pPr>
+        <w:rPr>
+          <w:lang w:val="ru-RU"/>
+        </w:rPr>
+      </w:pPr>
+      <w:r>
+        <w:rPr>
+          <w:lang w:val="ru-RU"/>
+        </w:rPr>
+        <w:t>Разные виды Фабричного Метода применяются для решения разных задач.</w:t>
+      </w:r>
+    </w:p>
+    <w:p>
+      <w:pPr>
+        <w:pStyle w:val="Heading3"/>
+        <w:rPr>
+          <w:lang w:val="ru-RU"/>
+        </w:rPr>
+      </w:pPr>
+      <w:bookmarkStart w:id="17" w:name="применимость-классического-фабричного-ме"/>
       <w:bookmarkEnd w:id="17"/>
       <w:r>
         <w:rPr>
           <w:lang w:val="ru-RU"/>
         </w:rPr>
-        <w:t>Применимость паттерна Фабричный Метод</w:t>
-      </w:r>
-    </w:p>
-    <w:p>
-      <w:pPr>
-        <w:rPr>
-          <w:lang w:val="ru-RU"/>
-        </w:rPr>
-      </w:pPr>
-      <w:r>
-        <w:rPr>
-          <w:lang w:val="ru-RU"/>
-        </w:rPr>
-        <w:t>Разные виды Фабричного Метода применяются для решения разных задач.</w:t>
+        <w:t>Применимость классического Фабричного Метода</w:t>
+      </w:r>
+    </w:p>
+    <w:p>
+      <w:pPr>
+        <w:rPr>
+          <w:lang w:val="ru-RU"/>
+        </w:rPr>
+      </w:pPr>
+      <w:r>
+        <w:rPr>
+          <w:lang w:val="ru-RU"/>
+        </w:rPr>
+        <w:t>Классический Фабричный Метод очень редко появляется в результате тщательного проектирования. Будучи частным случаем Метода Шаблона</w:t>
+      </w:r>
+      <w:r>
+        <w:rPr>
+          <w:lang w:val="ru-RU"/>
+        </w:rPr>
+        <w:t>,</w:t>
+      </w:r>
+      <w:r>
+        <w:rPr>
+          <w:lang w:val="ru-RU"/>
+        </w:rPr>
+        <w:t xml:space="preserve"> он естественным образом возникает в иерархии наследования, когда базовый класс определяет нек</w:t>
+      </w:r>
+      <w:r>
+        <w:rPr>
+          <w:lang w:val="ru-RU"/>
+        </w:rPr>
+        <w:t>оторый алгоритм, одним из этапов</w:t>
+      </w:r>
+      <w:r>
+        <w:rPr>
+          <w:lang w:val="ru-RU"/>
+        </w:rPr>
+        <w:t xml:space="preserve"> которого является конструирование объекта. При этом решение о типе объекта не может быть принято на его уровне и переносится на уровень наследников.</w:t>
       </w:r>
     </w:p>
     <w:p>
@@ -5292,37 +5741,8 @@
           <w:lang w:val="ru-RU"/>
         </w:rPr>
       </w:pPr>
-      <w:bookmarkStart w:id="18" w:name="применимость-классического-фабричного-ме"/>
+      <w:bookmarkStart w:id="18" w:name="применимость-полиморфного-фабричного-мет"/>
       <w:bookmarkEnd w:id="18"/>
-      <w:r>
-        <w:rPr>
-          <w:lang w:val="ru-RU"/>
-        </w:rPr>
-        <w:t>Применимость классического Фабричного Метода</w:t>
-      </w:r>
-    </w:p>
-    <w:p>
-      <w:pPr>
-        <w:rPr>
-          <w:lang w:val="ru-RU"/>
-        </w:rPr>
-      </w:pPr>
-      <w:r>
-        <w:rPr>
-          <w:lang w:val="ru-RU"/>
-        </w:rPr>
-        <w:t>Классический Фабричный Метод очень редко появляется в результате тщательного проектирования. Будучи частным случаем Метода Шаблона он естественным образом возникает в иерархии наследования, когда базовый класс определяет некоторый алгоритм, одним из этапом которого является конструирование объекта. При этом решение о типе объекта не может быть принято на его уровне и переносится на уровень наследников.</w:t>
-      </w:r>
-    </w:p>
-    <w:p>
-      <w:pPr>
-        <w:pStyle w:val="Heading3"/>
-        <w:rPr>
-          <w:lang w:val="ru-RU"/>
-        </w:rPr>
-      </w:pPr>
-      <w:bookmarkStart w:id="19" w:name="применимость-полиморфного-фабричного-мет"/>
-      <w:bookmarkEnd w:id="19"/>
       <w:r>
         <w:rPr>
           <w:lang w:val="ru-RU"/>
@@ -5440,8 +5860,8 @@
           <w:lang w:val="ru-RU"/>
         </w:rPr>
       </w:pPr>
-      <w:bookmarkStart w:id="20" w:name="применимость-статического-фабричного-мет"/>
-      <w:bookmarkEnd w:id="20"/>
+      <w:bookmarkStart w:id="19" w:name="применимость-статического-фабричного-мет"/>
+      <w:bookmarkEnd w:id="19"/>
       <w:r>
         <w:rPr>
           <w:lang w:val="ru-RU"/>
@@ -5577,7 +5997,24 @@
       </w:r>
       <w:proofErr w:type="spellEnd"/>
       <w:r>
-        <w:t xml:space="preserve"> etc.</w:t>
+        <w:t xml:space="preserve"> </w:t>
+      </w:r>
+      <w:r>
+        <w:rPr>
+          <w:lang w:val="ru-RU"/>
+        </w:rPr>
+        <w:t xml:space="preserve">и </w:t>
+      </w:r>
+      <w:proofErr w:type="spellStart"/>
+      <w:r>
+        <w:rPr>
+          <w:lang w:val="ru-RU"/>
+        </w:rPr>
+        <w:t>т.д</w:t>
+      </w:r>
+      <w:proofErr w:type="spellEnd"/>
+      <w:r>
+        <w:t>.</w:t>
       </w:r>
     </w:p>
     <w:p>
@@ -5626,7 +6063,19 @@
         <w:rPr>
           <w:lang w:val="ru-RU"/>
         </w:rPr>
-        <w:t>. В некоторых случаях процесс создания может быть достаточно сложным, чтобы изолировать его в отдельном статическом методе. Например, фабричный метод может использовать паттерн Строитель, создавать объект довольно сложным образом или обращаться к внешним ресурсам.</w:t>
+        <w:t>. В</w:t>
+      </w:r>
+      <w:r>
+        <w:rPr>
+          <w:lang w:val="ru-RU"/>
+        </w:rPr>
+        <w:t xml:space="preserve"> некоторых случаях полезно инкапсулировать сложный процесс создания в отдельном статическом методе.</w:t>
+      </w:r>
+      <w:r>
+        <w:rPr>
+          <w:lang w:val="ru-RU"/>
+        </w:rPr>
+        <w:t xml:space="preserve"> Например, фабричный метод может использовать паттерн Строитель, создавать объект довольно сложным образом или обращаться к внешним ресурсам.</w:t>
       </w:r>
     </w:p>
     <w:p>
@@ -5679,6 +6128,111 @@
     </w:p>
     <w:p>
       <w:pPr>
+        <w:numPr>
+          <w:ilvl w:val="0"/>
+          <w:numId w:val="6"/>
+        </w:numPr>
+        <w:rPr>
+          <w:lang w:val="ru-RU"/>
+        </w:rPr>
+      </w:pPr>
+      <w:r>
+        <w:rPr>
+          <w:b/>
+          <w:lang w:val="ru-RU"/>
+        </w:rPr>
+        <w:t>Использование делегатов</w:t>
+      </w:r>
+      <w:r>
+        <w:rPr>
+          <w:lang w:val="ru-RU"/>
+        </w:rPr>
+        <w:t xml:space="preserve">. Класс </w:t>
+      </w:r>
+      <w:r>
+        <w:rPr>
+          <w:rStyle w:val="VerbatimChar"/>
+        </w:rPr>
+        <w:t>System</w:t>
+      </w:r>
+      <w:r>
+        <w:rPr>
+          <w:rStyle w:val="VerbatimChar"/>
+          <w:lang w:val="ru-RU"/>
+        </w:rPr>
+        <w:t>.</w:t>
+      </w:r>
+      <w:r>
+        <w:rPr>
+          <w:rStyle w:val="VerbatimChar"/>
+        </w:rPr>
+        <w:t>Lazy</w:t>
+      </w:r>
+      <w:r>
+        <w:rPr>
+          <w:rStyle w:val="VerbatimChar"/>
+          <w:lang w:val="ru-RU"/>
+        </w:rPr>
+        <w:t>&lt;</w:t>
+      </w:r>
+      <w:r>
+        <w:rPr>
+          <w:rStyle w:val="VerbatimChar"/>
+        </w:rPr>
+        <w:t>T</w:t>
+      </w:r>
+      <w:r>
+        <w:rPr>
+          <w:rStyle w:val="VerbatimChar"/>
+          <w:lang w:val="ru-RU"/>
+        </w:rPr>
+        <w:t>&gt;</w:t>
+      </w:r>
+      <w:r>
+        <w:rPr>
+          <w:lang w:val="ru-RU"/>
+        </w:rPr>
+        <w:t xml:space="preserve"> принимает делегат </w:t>
+      </w:r>
+      <w:proofErr w:type="spellStart"/>
+      <w:r>
+        <w:rPr>
+          <w:rStyle w:val="VerbatimChar"/>
+        </w:rPr>
+        <w:t>Func</w:t>
+      </w:r>
+      <w:proofErr w:type="spellEnd"/>
+      <w:r>
+        <w:rPr>
+          <w:rStyle w:val="VerbatimChar"/>
+          <w:lang w:val="ru-RU"/>
+        </w:rPr>
+        <w:t>&lt;</w:t>
+      </w:r>
+      <w:r>
+        <w:rPr>
+          <w:rStyle w:val="VerbatimChar"/>
+        </w:rPr>
+        <w:t>T</w:t>
+      </w:r>
+      <w:r>
+        <w:rPr>
+          <w:rStyle w:val="VerbatimChar"/>
+          <w:lang w:val="ru-RU"/>
+        </w:rPr>
+        <w:t>&gt;</w:t>
+      </w:r>
+      <w:r>
+        <w:rPr>
+          <w:lang w:val="ru-RU"/>
+        </w:rPr>
+        <w:t>, который выступает в роли фабричного метода.</w:t>
+      </w:r>
+      <w:bookmarkStart w:id="20" w:name="_GoBack"/>
+      <w:bookmarkEnd w:id="20"/>
+    </w:p>
+    <w:p>
+      <w:pPr>
         <w:pStyle w:val="Heading2"/>
         <w:rPr>
           <w:lang w:val="ru-RU"/>
@@ -5831,21 +6385,39 @@
           <w:numId w:val="7"/>
         </w:numPr>
       </w:pPr>
+      <w:proofErr w:type="spellStart"/>
       <w:r>
         <w:rPr>
           <w:b/>
         </w:rPr>
-        <w:t>Полиморфная фабрика</w:t>
-      </w:r>
-      <w:r>
-        <w:t xml:space="preserve">: * </w:t>
-      </w:r>
+        <w:t>Полиморфная</w:t>
+      </w:r>
+      <w:proofErr w:type="spellEnd"/>
+      <w:r>
+        <w:rPr>
+          <w:b/>
+        </w:rPr>
+        <w:t xml:space="preserve"> </w:t>
+      </w:r>
+      <w:proofErr w:type="spellStart"/>
+      <w:r>
+        <w:rPr>
+          <w:b/>
+        </w:rPr>
+        <w:t>фабрика</w:t>
+      </w:r>
+      <w:proofErr w:type="spellEnd"/>
+      <w:r>
+        <w:t xml:space="preserve">: </w:t>
+      </w:r>
+      <w:proofErr w:type="spellStart"/>
       <w:r>
         <w:rPr>
           <w:rStyle w:val="VerbatimChar"/>
         </w:rPr>
         <w:t>IControllerFactory</w:t>
       </w:r>
+      <w:proofErr w:type="spellEnd"/>
       <w:r>
         <w:t xml:space="preserve"> в ASP.NET MVC, </w:t>
       </w:r>
@@ -6547,6 +7119,98 @@
     <w:lvl w:ilvl="6">
       <w:numFmt w:val="bullet"/>
       <w:lvlText w:val=" "/>
+      <w:lvlJc w:val="left"/>
+      <w:pPr>
+        <w:tabs>
+          <w:tab w:val="num" w:pos="4320"/>
+        </w:tabs>
+        <w:ind w:left="4800" w:hanging="480"/>
+      </w:pPr>
+    </w:lvl>
+    <w:lvl w:ilvl="7">
+      <w:numFmt w:val="decimal"/>
+      <w:lvlText w:val=""/>
+      <w:lvlJc w:val="left"/>
+    </w:lvl>
+    <w:lvl w:ilvl="8">
+      <w:numFmt w:val="decimal"/>
+      <w:lvlText w:val=""/>
+      <w:lvlJc w:val="left"/>
+    </w:lvl>
+  </w:abstractNum>
+  <w:abstractNum w:abstractNumId="4">
+    <w:nsid w:val="6A78024A"/>
+    <w:multiLevelType w:val="multilevel"/>
+    <w:tmpl w:val="0C22ED18"/>
+    <w:lvl w:ilvl="0">
+      <w:numFmt w:val="bullet"/>
+      <w:lvlText w:val="•"/>
+      <w:lvlJc w:val="left"/>
+      <w:pPr>
+        <w:tabs>
+          <w:tab w:val="num" w:pos="0"/>
+        </w:tabs>
+        <w:ind w:left="480" w:hanging="480"/>
+      </w:pPr>
+    </w:lvl>
+    <w:lvl w:ilvl="1">
+      <w:numFmt w:val="bullet"/>
+      <w:lvlText w:val="–"/>
+      <w:lvlJc w:val="left"/>
+      <w:pPr>
+        <w:tabs>
+          <w:tab w:val="num" w:pos="720"/>
+        </w:tabs>
+        <w:ind w:left="1200" w:hanging="480"/>
+      </w:pPr>
+    </w:lvl>
+    <w:lvl w:ilvl="2">
+      <w:numFmt w:val="bullet"/>
+      <w:lvlText w:val="•"/>
+      <w:lvlJc w:val="left"/>
+      <w:pPr>
+        <w:tabs>
+          <w:tab w:val="num" w:pos="1440"/>
+        </w:tabs>
+        <w:ind w:left="1920" w:hanging="480"/>
+      </w:pPr>
+    </w:lvl>
+    <w:lvl w:ilvl="3">
+      <w:numFmt w:val="bullet"/>
+      <w:lvlText w:val="–"/>
+      <w:lvlJc w:val="left"/>
+      <w:pPr>
+        <w:tabs>
+          <w:tab w:val="num" w:pos="2160"/>
+        </w:tabs>
+        <w:ind w:left="2640" w:hanging="480"/>
+      </w:pPr>
+    </w:lvl>
+    <w:lvl w:ilvl="4">
+      <w:numFmt w:val="bullet"/>
+      <w:lvlText w:val="•"/>
+      <w:lvlJc w:val="left"/>
+      <w:pPr>
+        <w:tabs>
+          <w:tab w:val="num" w:pos="2880"/>
+        </w:tabs>
+        <w:ind w:left="3360" w:hanging="480"/>
+      </w:pPr>
+    </w:lvl>
+    <w:lvl w:ilvl="5">
+      <w:numFmt w:val="bullet"/>
+      <w:lvlText w:val="–"/>
+      <w:lvlJc w:val="left"/>
+      <w:pPr>
+        <w:tabs>
+          <w:tab w:val="num" w:pos="3600"/>
+        </w:tabs>
+        <w:ind w:left="4080" w:hanging="480"/>
+      </w:pPr>
+    </w:lvl>
+    <w:lvl w:ilvl="6">
+      <w:numFmt w:val="bullet"/>
+      <w:lvlText w:val="•"/>
       <w:lvlJc w:val="left"/>
       <w:pPr>
         <w:tabs>
@@ -6589,6 +7253,9 @@
   </w:num>
   <w:num w:numId="8">
     <w:abstractNumId w:val="2"/>
+  </w:num>
+  <w:num w:numId="9">
+    <w:abstractNumId w:val="4"/>
   </w:num>
 </w:numbering>
 </file>

</xml_diff>